<commit_message>
Added RF5 and README update.
</commit_message>
<xml_diff>
--- a/cslabs-extension-documents/REPORTS/RF4-SoftwareDetailedDesign-TCA.docx
+++ b/cslabs-extension-documents/REPORTS/RF4-SoftwareDetailedDesign-TCA.docx
@@ -672,9 +672,15 @@
             <w:webHidden/>
           </w:rPr>
           <w:tab/>
-          <w:t>2</w:t>
         </w:r>
       </w:hyperlink>
+      <w:r>
+        <w:rPr>
+          <w:rFonts w:asciiTheme="majorHAnsi" w:hAnsiTheme="majorHAnsi" w:cs="Times New Roman"/>
+          <w:noProof/>
+        </w:rPr>
+        <w:t>4</w:t>
+      </w:r>
     </w:p>
     <w:p>
       <w:pPr>
@@ -720,9 +726,15 @@
             <w:webHidden/>
           </w:rPr>
           <w:tab/>
-          <w:t>2</w:t>
         </w:r>
       </w:hyperlink>
+      <w:r>
+        <w:rPr>
+          <w:rFonts w:asciiTheme="majorHAnsi" w:hAnsiTheme="majorHAnsi" w:cs="Times New Roman"/>
+          <w:noProof/>
+        </w:rPr>
+        <w:t>5</w:t>
+      </w:r>
     </w:p>
     <w:p>
       <w:pPr>
@@ -771,9 +783,15 @@
             <w:webHidden/>
           </w:rPr>
           <w:tab/>
-          <w:t>2</w:t>
         </w:r>
       </w:hyperlink>
+      <w:r>
+        <w:rPr>
+          <w:rFonts w:asciiTheme="majorHAnsi" w:hAnsiTheme="majorHAnsi" w:cs="Times New Roman"/>
+          <w:noProof/>
+        </w:rPr>
+        <w:t>6</w:t>
+      </w:r>
     </w:p>
     <w:p>
       <w:pPr>
@@ -804,9 +822,15 @@
             <w:webHidden/>
           </w:rPr>
           <w:tab/>
-          <w:t>2</w:t>
         </w:r>
       </w:hyperlink>
+      <w:r>
+        <w:rPr>
+          <w:rFonts w:asciiTheme="majorHAnsi" w:hAnsiTheme="majorHAnsi" w:cs="Times New Roman"/>
+          <w:noProof/>
+        </w:rPr>
+        <w:t>6</w:t>
+      </w:r>
     </w:p>
     <w:p>
       <w:pPr>
@@ -840,9 +864,15 @@
             <w:webHidden/>
           </w:rPr>
           <w:tab/>
-          <w:t>2</w:t>
         </w:r>
       </w:hyperlink>
+      <w:r>
+        <w:rPr>
+          <w:rFonts w:asciiTheme="majorHAnsi" w:hAnsiTheme="majorHAnsi" w:cs="Times New Roman"/>
+          <w:noProof/>
+        </w:rPr>
+        <w:t>8</w:t>
+      </w:r>
     </w:p>
     <w:p>
       <w:pPr>
@@ -874,9 +904,15 @@
             <w:webHidden/>
           </w:rPr>
           <w:tab/>
-          <w:t>2</w:t>
         </w:r>
       </w:hyperlink>
+      <w:r>
+        <w:rPr>
+          <w:rFonts w:asciiTheme="majorHAnsi" w:hAnsiTheme="majorHAnsi" w:cs="Times New Roman"/>
+          <w:noProof/>
+        </w:rPr>
+        <w:t>10</w:t>
+      </w:r>
     </w:p>
     <w:p>
       <w:pPr>
@@ -905,9 +941,15 @@
             <w:webHidden/>
           </w:rPr>
           <w:tab/>
-          <w:t>2</w:t>
         </w:r>
       </w:hyperlink>
+      <w:r>
+        <w:rPr>
+          <w:rFonts w:asciiTheme="majorHAnsi" w:hAnsiTheme="majorHAnsi" w:cs="Times New Roman"/>
+          <w:noProof/>
+        </w:rPr>
+        <w:t>11</w:t>
+      </w:r>
     </w:p>
     <w:p>
       <w:pPr>
@@ -930,14 +972,7 @@
             <w:rFonts w:asciiTheme="majorHAnsi" w:hAnsiTheme="majorHAnsi" w:cs="Times New Roman"/>
             <w:noProof/>
           </w:rPr>
-          <w:t>Shut Down</w:t>
-        </w:r>
-        <w:r>
-          <w:rPr>
-            <w:rFonts w:asciiTheme="majorHAnsi" w:hAnsiTheme="majorHAnsi" w:cs="Times New Roman"/>
-            <w:noProof/>
-          </w:rPr>
-          <w:t xml:space="preserve"> Lab</w:t>
+          <w:t>Shut Down Lab</w:t>
         </w:r>
         <w:r>
           <w:rPr>
@@ -946,6 +981,21 @@
             <w:webHidden/>
           </w:rPr>
           <w:tab/>
+        </w:r>
+        <w:r>
+          <w:rPr>
+            <w:rFonts w:asciiTheme="majorHAnsi" w:hAnsiTheme="majorHAnsi" w:cs="Times New Roman"/>
+            <w:noProof/>
+            <w:webHidden/>
+          </w:rPr>
+          <w:t>1</w:t>
+        </w:r>
+        <w:r>
+          <w:rPr>
+            <w:rFonts w:asciiTheme="majorHAnsi" w:hAnsiTheme="majorHAnsi" w:cs="Times New Roman"/>
+            <w:noProof/>
+            <w:webHidden/>
+          </w:rPr>
           <w:t>2</w:t>
         </w:r>
       </w:hyperlink>
@@ -971,14 +1021,7 @@
             <w:rFonts w:asciiTheme="majorHAnsi" w:hAnsiTheme="majorHAnsi" w:cs="Times New Roman"/>
             <w:noProof/>
           </w:rPr>
-          <w:t xml:space="preserve">Destroy </w:t>
-        </w:r>
-        <w:r>
-          <w:rPr>
-            <w:rFonts w:asciiTheme="majorHAnsi" w:hAnsiTheme="majorHAnsi" w:cs="Times New Roman"/>
-            <w:noProof/>
-          </w:rPr>
-          <w:t>Lab</w:t>
+          <w:t>Destroy Lab</w:t>
         </w:r>
         <w:r>
           <w:rPr>
@@ -987,9 +1030,15 @@
             <w:webHidden/>
           </w:rPr>
           <w:tab/>
-          <w:t>2</w:t>
         </w:r>
       </w:hyperlink>
+      <w:r>
+        <w:rPr>
+          <w:rFonts w:asciiTheme="majorHAnsi" w:hAnsiTheme="majorHAnsi" w:cs="Times New Roman"/>
+          <w:noProof/>
+        </w:rPr>
+        <w:t>13</w:t>
+      </w:r>
     </w:p>
     <w:p>
       <w:pPr>
@@ -1033,6 +1082,12 @@
         </w:r>
       </w:hyperlink>
       <w:r>
+        <w:rPr>
+          <w:noProof/>
+        </w:rPr>
+        <w:t>1</w:t>
+      </w:r>
+      <w:r>
         <w:t>5</w:t>
       </w:r>
     </w:p>
@@ -1083,9 +1138,12 @@
       <w:r>
         <w:rPr>
           <w:rFonts w:asciiTheme="majorHAnsi" w:hAnsiTheme="majorHAnsi" w:cs="Times New Roman"/>
-        </w:rPr>
-        <w:t>5</w:t>
-      </w:r>
+          <w:noProof/>
+        </w:rPr>
+        <w:t>16</w:t>
+      </w:r>
+      <w:bookmarkStart w:id="0" w:name="_GoBack"/>
+      <w:bookmarkEnd w:id="0"/>
     </w:p>
     <w:p>
       <w:pPr>
@@ -2487,13 +2545,247 @@
           <w:szCs w:val="24"/>
           <w:lang w:val="en-US"/>
         </w:rPr>
-        <w:t xml:space="preserve"> (2019), </w:t>
-      </w:r>
-      <w:r>
-        <w:rPr>
-          <w:rFonts w:ascii="Times New Roman" w:hAnsi="Times New Roman"/>
-          <w:sz w:val="24"/>
-          <w:szCs w:val="24"/>
+        <w:t xml:space="preserve"> (2019), t</w:t>
+      </w:r>
+      <w:r>
+        <w:rPr>
+          <w:rFonts w:ascii="Times New Roman" w:hAnsi="Times New Roman"/>
+          <w:sz w:val="24"/>
+          <w:szCs w:val="32"/>
+          <w:lang w:val="en-US"/>
+        </w:rPr>
+        <w:t xml:space="preserve">he architecture of the </w:t>
+      </w:r>
+      <w:r>
+        <w:rPr>
+          <w:rFonts w:ascii="Times New Roman" w:hAnsi="Times New Roman"/>
+          <w:sz w:val="24"/>
+          <w:szCs w:val="32"/>
+          <w:lang w:val="en-US"/>
+        </w:rPr>
+        <w:t>CSLabs</w:t>
+      </w:r>
+      <w:r>
+        <w:rPr>
+          <w:rFonts w:ascii="Times New Roman" w:hAnsi="Times New Roman"/>
+          <w:sz w:val="24"/>
+          <w:szCs w:val="32"/>
+          <w:lang w:val="en-US"/>
+        </w:rPr>
+        <w:t xml:space="preserve"> </w:t>
+      </w:r>
+      <w:r>
+        <w:rPr>
+          <w:rFonts w:ascii="Times New Roman" w:hAnsi="Times New Roman"/>
+          <w:sz w:val="24"/>
+          <w:szCs w:val="32"/>
+          <w:lang w:val="en-US"/>
+        </w:rPr>
+        <w:t>is consisted</w:t>
+      </w:r>
+      <w:r>
+        <w:rPr>
+          <w:rFonts w:ascii="Times New Roman" w:hAnsi="Times New Roman"/>
+          <w:sz w:val="24"/>
+          <w:szCs w:val="32"/>
+          <w:lang w:val="en-US"/>
+        </w:rPr>
+        <w:t xml:space="preserve"> of several parts. The </w:t>
+      </w:r>
+      <w:r>
+        <w:rPr>
+          <w:rFonts w:ascii="Times New Roman" w:hAnsi="Times New Roman"/>
+          <w:sz w:val="24"/>
+          <w:szCs w:val="32"/>
+          <w:lang w:val="en-US"/>
+        </w:rPr>
+        <w:t>front</w:t>
+      </w:r>
+      <w:r>
+        <w:rPr>
+          <w:rFonts w:ascii="Times New Roman" w:hAnsi="Times New Roman"/>
+          <w:sz w:val="24"/>
+          <w:szCs w:val="32"/>
+          <w:lang w:val="en-US"/>
+        </w:rPr>
+        <w:t xml:space="preserve">end </w:t>
+      </w:r>
+      <w:r>
+        <w:rPr>
+          <w:rFonts w:ascii="Times New Roman" w:hAnsi="Times New Roman"/>
+          <w:sz w:val="24"/>
+          <w:szCs w:val="32"/>
+          <w:lang w:val="en-US"/>
+        </w:rPr>
+        <w:t xml:space="preserve">is </w:t>
+      </w:r>
+      <w:r>
+        <w:rPr>
+          <w:rFonts w:ascii="Times New Roman" w:hAnsi="Times New Roman"/>
+          <w:sz w:val="24"/>
+          <w:szCs w:val="32"/>
+          <w:lang w:val="en-US"/>
+        </w:rPr>
+        <w:t xml:space="preserve">built using React in </w:t>
+      </w:r>
+      <w:r>
+        <w:rPr>
+          <w:rFonts w:ascii="Times New Roman" w:hAnsi="Times New Roman"/>
+          <w:sz w:val="24"/>
+          <w:szCs w:val="32"/>
+          <w:lang w:val="en-US"/>
+        </w:rPr>
+        <w:t>Typescript</w:t>
+      </w:r>
+      <w:r>
+        <w:rPr>
+          <w:rFonts w:ascii="Times New Roman" w:hAnsi="Times New Roman"/>
+          <w:sz w:val="24"/>
+          <w:szCs w:val="32"/>
+          <w:lang w:val="en-US"/>
+        </w:rPr>
+        <w:t>. It</w:t>
+      </w:r>
+      <w:r>
+        <w:rPr>
+          <w:rFonts w:ascii="Times New Roman" w:hAnsi="Times New Roman"/>
+          <w:sz w:val="24"/>
+          <w:szCs w:val="32"/>
+          <w:lang w:val="en-US"/>
+        </w:rPr>
+        <w:t xml:space="preserve"> serve</w:t>
+      </w:r>
+      <w:r>
+        <w:rPr>
+          <w:rFonts w:ascii="Times New Roman" w:hAnsi="Times New Roman"/>
+          <w:sz w:val="24"/>
+          <w:szCs w:val="32"/>
+          <w:lang w:val="en-US"/>
+        </w:rPr>
+        <w:t>s as</w:t>
+      </w:r>
+      <w:r>
+        <w:rPr>
+          <w:rFonts w:ascii="Times New Roman" w:hAnsi="Times New Roman"/>
+          <w:sz w:val="24"/>
+          <w:szCs w:val="32"/>
+          <w:lang w:val="en-US"/>
+        </w:rPr>
+        <w:t xml:space="preserve"> an application running in the browser t</w:t>
+      </w:r>
+      <w:r>
+        <w:rPr>
+          <w:rFonts w:ascii="Times New Roman" w:hAnsi="Times New Roman"/>
+          <w:sz w:val="24"/>
+          <w:szCs w:val="32"/>
+          <w:lang w:val="en-US"/>
+        </w:rPr>
+        <w:t xml:space="preserve">hat connects the backend using </w:t>
+      </w:r>
+      <w:r>
+        <w:rPr>
+          <w:rFonts w:ascii="Times New Roman" w:hAnsi="Times New Roman"/>
+          <w:sz w:val="24"/>
+          <w:szCs w:val="32"/>
+          <w:lang w:val="en-US"/>
+        </w:rPr>
+        <w:t xml:space="preserve">AJAX requests. </w:t>
+      </w:r>
+      <w:r>
+        <w:rPr>
+          <w:rFonts w:ascii="Times New Roman" w:hAnsi="Times New Roman"/>
+          <w:sz w:val="24"/>
+          <w:szCs w:val="32"/>
+          <w:lang w:val="en-US"/>
+        </w:rPr>
+        <w:t xml:space="preserve">Data </w:t>
+      </w:r>
+      <w:r>
+        <w:rPr>
+          <w:rFonts w:ascii="Times New Roman" w:hAnsi="Times New Roman"/>
+          <w:sz w:val="24"/>
+          <w:szCs w:val="32"/>
+          <w:lang w:val="en-US"/>
+        </w:rPr>
+        <w:t xml:space="preserve">transport </w:t>
+      </w:r>
+      <w:r>
+        <w:rPr>
+          <w:rFonts w:ascii="Times New Roman" w:hAnsi="Times New Roman"/>
+          <w:sz w:val="24"/>
+          <w:szCs w:val="32"/>
+          <w:lang w:val="en-US"/>
+        </w:rPr>
+        <w:t>between</w:t>
+      </w:r>
+      <w:r>
+        <w:rPr>
+          <w:rFonts w:ascii="Times New Roman" w:hAnsi="Times New Roman"/>
+          <w:sz w:val="24"/>
+          <w:szCs w:val="32"/>
+          <w:lang w:val="en-US"/>
+        </w:rPr>
+        <w:t xml:space="preserve"> the fro</w:t>
+      </w:r>
+      <w:r>
+        <w:rPr>
+          <w:rFonts w:ascii="Times New Roman" w:hAnsi="Times New Roman"/>
+          <w:sz w:val="24"/>
+          <w:szCs w:val="32"/>
+          <w:lang w:val="en-US"/>
+        </w:rPr>
+        <w:t xml:space="preserve">ntend and </w:t>
+      </w:r>
+      <w:r>
+        <w:rPr>
+          <w:rFonts w:ascii="Times New Roman" w:hAnsi="Times New Roman"/>
+          <w:sz w:val="24"/>
+          <w:szCs w:val="32"/>
+          <w:lang w:val="en-US"/>
+        </w:rPr>
+        <w:t xml:space="preserve">the </w:t>
+      </w:r>
+      <w:r>
+        <w:rPr>
+          <w:rFonts w:ascii="Times New Roman" w:hAnsi="Times New Roman"/>
+          <w:sz w:val="24"/>
+          <w:szCs w:val="32"/>
+          <w:lang w:val="en-US"/>
+        </w:rPr>
+        <w:t xml:space="preserve">backend </w:t>
+      </w:r>
+      <w:r>
+        <w:rPr>
+          <w:rFonts w:ascii="Times New Roman" w:hAnsi="Times New Roman"/>
+          <w:sz w:val="24"/>
+          <w:szCs w:val="32"/>
+          <w:lang w:val="en-US"/>
+        </w:rPr>
+        <w:t xml:space="preserve">utilizes the </w:t>
+      </w:r>
+      <w:r>
+        <w:rPr>
+          <w:rFonts w:ascii="Times New Roman" w:hAnsi="Times New Roman"/>
+          <w:sz w:val="24"/>
+          <w:szCs w:val="32"/>
+          <w:lang w:val="en-US"/>
+        </w:rPr>
+        <w:t>JSON</w:t>
+      </w:r>
+      <w:r>
+        <w:rPr>
+          <w:rFonts w:ascii="Times New Roman" w:hAnsi="Times New Roman"/>
+          <w:sz w:val="24"/>
+          <w:szCs w:val="32"/>
+          <w:lang w:val="en-US"/>
+        </w:rPr>
+        <w:t xml:space="preserve"> format, and it is </w:t>
+      </w:r>
+      <w:r>
+        <w:rPr>
+          <w:rFonts w:ascii="Times New Roman" w:hAnsi="Times New Roman"/>
+          <w:sz w:val="24"/>
+          <w:szCs w:val="32"/>
           <w:lang w:val="en-US"/>
         </w:rPr>
         <w:t>t</w:t>
@@ -2505,259 +2797,7 @@
           <w:szCs w:val="32"/>
           <w:lang w:val="en-US"/>
         </w:rPr>
-        <w:t xml:space="preserve">he architecture of the </w:t>
-      </w:r>
-      <w:r>
-        <w:rPr>
-          <w:rFonts w:ascii="Times New Roman" w:hAnsi="Times New Roman"/>
-          <w:sz w:val="24"/>
-          <w:szCs w:val="32"/>
-          <w:lang w:val="en-US"/>
-        </w:rPr>
-        <w:t>CSLabs</w:t>
-      </w:r>
-      <w:r>
-        <w:rPr>
-          <w:rFonts w:ascii="Times New Roman" w:hAnsi="Times New Roman"/>
-          <w:sz w:val="24"/>
-          <w:szCs w:val="32"/>
-          <w:lang w:val="en-US"/>
-        </w:rPr>
-        <w:t xml:space="preserve"> </w:t>
-      </w:r>
-      <w:r>
-        <w:rPr>
-          <w:rFonts w:ascii="Times New Roman" w:hAnsi="Times New Roman"/>
-          <w:sz w:val="24"/>
-          <w:szCs w:val="32"/>
-          <w:lang w:val="en-US"/>
-        </w:rPr>
-        <w:t>is consisted</w:t>
-      </w:r>
-      <w:r>
-        <w:rPr>
-          <w:rFonts w:ascii="Times New Roman" w:hAnsi="Times New Roman"/>
-          <w:sz w:val="24"/>
-          <w:szCs w:val="32"/>
-          <w:lang w:val="en-US"/>
-        </w:rPr>
-        <w:t xml:space="preserve"> of several parts. The </w:t>
-      </w:r>
-      <w:r>
-        <w:rPr>
-          <w:rFonts w:ascii="Times New Roman" w:hAnsi="Times New Roman"/>
-          <w:sz w:val="24"/>
-          <w:szCs w:val="32"/>
-          <w:lang w:val="en-US"/>
-        </w:rPr>
-        <w:t>front</w:t>
-      </w:r>
-      <w:r>
-        <w:rPr>
-          <w:rFonts w:ascii="Times New Roman" w:hAnsi="Times New Roman"/>
-          <w:sz w:val="24"/>
-          <w:szCs w:val="32"/>
-          <w:lang w:val="en-US"/>
-        </w:rPr>
-        <w:t xml:space="preserve">end </w:t>
-      </w:r>
-      <w:r>
-        <w:rPr>
-          <w:rFonts w:ascii="Times New Roman" w:hAnsi="Times New Roman"/>
-          <w:sz w:val="24"/>
-          <w:szCs w:val="32"/>
-          <w:lang w:val="en-US"/>
-        </w:rPr>
-        <w:t xml:space="preserve">is </w:t>
-      </w:r>
-      <w:r>
-        <w:rPr>
-          <w:rFonts w:ascii="Times New Roman" w:hAnsi="Times New Roman"/>
-          <w:sz w:val="24"/>
-          <w:szCs w:val="32"/>
-          <w:lang w:val="en-US"/>
-        </w:rPr>
-        <w:t xml:space="preserve">built using React in </w:t>
-      </w:r>
-      <w:r>
-        <w:rPr>
-          <w:rFonts w:ascii="Times New Roman" w:hAnsi="Times New Roman"/>
-          <w:sz w:val="24"/>
-          <w:szCs w:val="32"/>
-          <w:lang w:val="en-US"/>
-        </w:rPr>
-        <w:t>Typescript</w:t>
-      </w:r>
-      <w:r>
-        <w:rPr>
-          <w:rFonts w:ascii="Times New Roman" w:hAnsi="Times New Roman"/>
-          <w:sz w:val="24"/>
-          <w:szCs w:val="32"/>
-          <w:lang w:val="en-US"/>
-        </w:rPr>
-        <w:t>. It</w:t>
-      </w:r>
-      <w:r>
-        <w:rPr>
-          <w:rFonts w:ascii="Times New Roman" w:hAnsi="Times New Roman"/>
-          <w:sz w:val="24"/>
-          <w:szCs w:val="32"/>
-          <w:lang w:val="en-US"/>
-        </w:rPr>
-        <w:t xml:space="preserve"> serve</w:t>
-      </w:r>
-      <w:r>
-        <w:rPr>
-          <w:rFonts w:ascii="Times New Roman" w:hAnsi="Times New Roman"/>
-          <w:sz w:val="24"/>
-          <w:szCs w:val="32"/>
-          <w:lang w:val="en-US"/>
-        </w:rPr>
-        <w:t>s as</w:t>
-      </w:r>
-      <w:r>
-        <w:rPr>
-          <w:rFonts w:ascii="Times New Roman" w:hAnsi="Times New Roman"/>
-          <w:sz w:val="24"/>
-          <w:szCs w:val="32"/>
-          <w:lang w:val="en-US"/>
-        </w:rPr>
-        <w:t xml:space="preserve"> an application running in the browser t</w:t>
-      </w:r>
-      <w:r>
-        <w:rPr>
-          <w:rFonts w:ascii="Times New Roman" w:hAnsi="Times New Roman"/>
-          <w:sz w:val="24"/>
-          <w:szCs w:val="32"/>
-          <w:lang w:val="en-US"/>
-        </w:rPr>
-        <w:t xml:space="preserve">hat connects the backend using </w:t>
-      </w:r>
-      <w:r>
-        <w:rPr>
-          <w:rFonts w:ascii="Times New Roman" w:hAnsi="Times New Roman"/>
-          <w:sz w:val="24"/>
-          <w:szCs w:val="32"/>
-          <w:lang w:val="en-US"/>
-        </w:rPr>
-        <w:t xml:space="preserve">AJAX requests. </w:t>
-      </w:r>
-      <w:r>
-        <w:rPr>
-          <w:rFonts w:ascii="Times New Roman" w:hAnsi="Times New Roman"/>
-          <w:sz w:val="24"/>
-          <w:szCs w:val="32"/>
-          <w:lang w:val="en-US"/>
-        </w:rPr>
-        <w:t xml:space="preserve">Data </w:t>
-      </w:r>
-      <w:r>
-        <w:rPr>
-          <w:rFonts w:ascii="Times New Roman" w:hAnsi="Times New Roman"/>
-          <w:sz w:val="24"/>
-          <w:szCs w:val="32"/>
-          <w:lang w:val="en-US"/>
-        </w:rPr>
-        <w:t xml:space="preserve">transport </w:t>
-      </w:r>
-      <w:r>
-        <w:rPr>
-          <w:rFonts w:ascii="Times New Roman" w:hAnsi="Times New Roman"/>
-          <w:sz w:val="24"/>
-          <w:szCs w:val="32"/>
-          <w:lang w:val="en-US"/>
-        </w:rPr>
-        <w:t>between</w:t>
-      </w:r>
-      <w:r>
-        <w:rPr>
-          <w:rFonts w:ascii="Times New Roman" w:hAnsi="Times New Roman"/>
-          <w:sz w:val="24"/>
-          <w:szCs w:val="32"/>
-          <w:lang w:val="en-US"/>
-        </w:rPr>
-        <w:t xml:space="preserve"> the fro</w:t>
-      </w:r>
-      <w:r>
-        <w:rPr>
-          <w:rFonts w:ascii="Times New Roman" w:hAnsi="Times New Roman"/>
-          <w:sz w:val="24"/>
-          <w:szCs w:val="32"/>
-          <w:lang w:val="en-US"/>
-        </w:rPr>
-        <w:t xml:space="preserve">ntend and </w:t>
-      </w:r>
-      <w:r>
-        <w:rPr>
-          <w:rFonts w:ascii="Times New Roman" w:hAnsi="Times New Roman"/>
-          <w:sz w:val="24"/>
-          <w:szCs w:val="32"/>
-          <w:lang w:val="en-US"/>
-        </w:rPr>
-        <w:t xml:space="preserve">the </w:t>
-      </w:r>
-      <w:r>
-        <w:rPr>
-          <w:rFonts w:ascii="Times New Roman" w:hAnsi="Times New Roman"/>
-          <w:sz w:val="24"/>
-          <w:szCs w:val="32"/>
-          <w:lang w:val="en-US"/>
-        </w:rPr>
-        <w:t xml:space="preserve">backend </w:t>
-      </w:r>
-      <w:r>
-        <w:rPr>
-          <w:rFonts w:ascii="Times New Roman" w:hAnsi="Times New Roman"/>
-          <w:sz w:val="24"/>
-          <w:szCs w:val="32"/>
-          <w:lang w:val="en-US"/>
-        </w:rPr>
-        <w:t xml:space="preserve">utilizes the </w:t>
-      </w:r>
-      <w:r>
-        <w:rPr>
-          <w:rFonts w:ascii="Times New Roman" w:hAnsi="Times New Roman"/>
-          <w:sz w:val="24"/>
-          <w:szCs w:val="32"/>
-          <w:lang w:val="en-US"/>
-        </w:rPr>
-        <w:t>JSON</w:t>
-      </w:r>
-      <w:r>
-        <w:rPr>
-          <w:rFonts w:ascii="Times New Roman" w:hAnsi="Times New Roman"/>
-          <w:sz w:val="24"/>
-          <w:szCs w:val="32"/>
-          <w:lang w:val="en-US"/>
-        </w:rPr>
-        <w:t xml:space="preserve"> format, and it is </w:t>
-      </w:r>
-      <w:r>
-        <w:rPr>
-          <w:rFonts w:ascii="Times New Roman" w:hAnsi="Times New Roman"/>
-          <w:sz w:val="24"/>
-          <w:szCs w:val="32"/>
-          <w:lang w:val="en-US"/>
-        </w:rPr>
-        <w:t>t</w:t>
-      </w:r>
-      <w:r>
-        <w:rPr>
-          <w:rFonts w:ascii="Times New Roman" w:hAnsi="Times New Roman"/>
-          <w:sz w:val="24"/>
-          <w:szCs w:val="32"/>
-          <w:lang w:val="en-US"/>
-        </w:rPr>
-        <w:t>ransmit</w:t>
-      </w:r>
-      <w:r>
-        <w:rPr>
-          <w:rFonts w:ascii="Times New Roman" w:hAnsi="Times New Roman"/>
-          <w:sz w:val="24"/>
-          <w:szCs w:val="32"/>
-          <w:lang w:val="en-US"/>
-        </w:rPr>
-        <w:t>ted u</w:t>
+        <w:t>ransmitted u</w:t>
       </w:r>
       <w:r>
         <w:rPr>
@@ -2976,16 +3016,7 @@
           <w:szCs w:val="24"/>
           <w:lang w:val="en-US"/>
         </w:rPr>
-        <w:t xml:space="preserve"> (2019), CSLabs </w:t>
-      </w:r>
-      <w:r>
-        <w:rPr>
-          <w:rFonts w:ascii="Times New Roman" w:hAnsi="Times New Roman"/>
-          <w:sz w:val="24"/>
-          <w:szCs w:val="24"/>
-          <w:lang w:val="en-US"/>
-        </w:rPr>
-        <w:t xml:space="preserve">utilizes the </w:t>
+        <w:t xml:space="preserve"> (2019), CSLabs utilizes the </w:t>
       </w:r>
       <w:r>
         <w:rPr>
@@ -3078,16 +3109,227 @@
           <w:sz w:val="32"/>
           <w:lang w:val="en-US"/>
         </w:rPr>
-        <w:t xml:space="preserve">Rundeck API </w:t>
-      </w:r>
-      <w:r>
+        <w:t>Rundeck API Interface</w:t>
+      </w:r>
+    </w:p>
+    <w:p>
+      <w:pPr>
+        <w:spacing w:line="480" w:lineRule="auto"/>
+        <w:rPr>
+          <w:rFonts w:asciiTheme="majorHAnsi" w:hAnsiTheme="majorHAnsi"/>
+          <w:sz w:val="28"/>
+          <w:u w:val="single"/>
+          <w:lang w:val="en-US"/>
+        </w:rPr>
+      </w:pPr>
+      <w:r>
+        <w:rPr>
+          <w:rFonts w:asciiTheme="majorHAnsi" w:hAnsiTheme="majorHAnsi"/>
+          <w:sz w:val="28"/>
+          <w:u w:val="single"/>
+          <w:lang w:val="en-US"/>
+        </w:rPr>
+        <w:t>Run J</w:t>
+      </w:r>
+      <w:r>
+        <w:rPr>
+          <w:rFonts w:asciiTheme="majorHAnsi" w:hAnsiTheme="majorHAnsi"/>
+          <w:sz w:val="28"/>
+          <w:u w:val="single"/>
+          <w:lang w:val="en-US"/>
+        </w:rPr>
+        <w:t xml:space="preserve">ob </w:t>
+      </w:r>
+    </w:p>
+    <w:p>
+      <w:pPr>
+        <w:spacing w:line="480" w:lineRule="auto"/>
+        <w:rPr>
+          <w:rFonts w:ascii="Times New Roman" w:hAnsi="Times New Roman"/>
+          <w:sz w:val="24"/>
+          <w:lang w:val="en-US"/>
+        </w:rPr>
+      </w:pPr>
+      <w:proofErr w:type="gramStart"/>
+      <w:r>
+        <w:rPr>
+          <w:rFonts w:ascii="Times New Roman" w:hAnsi="Times New Roman"/>
+          <w:sz w:val="24"/>
+          <w:lang w:val="en-US"/>
+        </w:rPr>
+        <w:t>Runs a job via an ID.</w:t>
+      </w:r>
+      <w:proofErr w:type="gramEnd"/>
+      <w:r>
+        <w:rPr>
+          <w:rFonts w:ascii="Times New Roman" w:hAnsi="Times New Roman"/>
+          <w:sz w:val="24"/>
+          <w:lang w:val="en-US"/>
+        </w:rPr>
+        <w:t xml:space="preserve"> This is used to </w:t>
+      </w:r>
+      <w:r>
+        <w:rPr>
+          <w:rFonts w:ascii="Times New Roman" w:hAnsi="Times New Roman"/>
+          <w:sz w:val="24"/>
+          <w:lang w:val="en-US"/>
+        </w:rPr>
+        <w:t>execute</w:t>
+      </w:r>
+      <w:r>
+        <w:rPr>
+          <w:rFonts w:ascii="Times New Roman" w:hAnsi="Times New Roman"/>
+          <w:sz w:val="24"/>
+          <w:lang w:val="en-US"/>
+        </w:rPr>
+        <w:t xml:space="preserve"> commands on the Proxmox API. </w:t>
+      </w:r>
+    </w:p>
+    <w:p>
+      <w:pPr>
+        <w:spacing w:line="480" w:lineRule="auto"/>
+        <w:rPr>
+          <w:rFonts w:asciiTheme="majorHAnsi" w:hAnsiTheme="majorHAnsi"/>
+          <w:sz w:val="28"/>
+          <w:u w:val="single"/>
+          <w:lang w:val="en-US"/>
+        </w:rPr>
+      </w:pPr>
+      <w:r>
+        <w:rPr>
+          <w:rFonts w:asciiTheme="majorHAnsi" w:hAnsiTheme="majorHAnsi"/>
+          <w:sz w:val="28"/>
+          <w:u w:val="single"/>
+          <w:lang w:val="en-US"/>
+        </w:rPr>
+        <w:t>Run job and get output</w:t>
+      </w:r>
+    </w:p>
+    <w:p>
+      <w:pPr>
+        <w:spacing w:line="480" w:lineRule="auto"/>
+        <w:rPr>
+          <w:rFonts w:ascii="Times New Roman" w:hAnsi="Times New Roman"/>
+          <w:sz w:val="24"/>
+          <w:lang w:val="en-US"/>
+        </w:rPr>
+      </w:pPr>
+      <w:r>
+        <w:rPr>
+          <w:rFonts w:ascii="Times New Roman" w:hAnsi="Times New Roman" w:hint="eastAsia"/>
+          <w:sz w:val="24"/>
+          <w:lang w:val="en-US"/>
+        </w:rPr>
+        <w:t xml:space="preserve">Runs a job and gets the output. This is useful for commands that require a response. </w:t>
+      </w:r>
+      <w:r>
+        <w:rPr>
+          <w:rFonts w:ascii="Times New Roman" w:hAnsi="Times New Roman"/>
+          <w:sz w:val="24"/>
+          <w:lang w:val="en-US"/>
+        </w:rPr>
+        <w:t>Commands like Create VM via template require a respo</w:t>
+      </w:r>
+      <w:r>
+        <w:rPr>
+          <w:rFonts w:ascii="Times New Roman" w:hAnsi="Times New Roman"/>
+          <w:sz w:val="24"/>
+          <w:lang w:val="en-US"/>
+        </w:rPr>
+        <w:t xml:space="preserve">nse of the ID of the VM so the </w:t>
+      </w:r>
+      <w:r>
+        <w:rPr>
+          <w:rFonts w:ascii="Times New Roman" w:hAnsi="Times New Roman"/>
+          <w:sz w:val="24"/>
+          <w:lang w:val="en-US"/>
+        </w:rPr>
+        <w:t xml:space="preserve">database can track the VM. </w:t>
+      </w:r>
+    </w:p>
+    <w:p>
+      <w:pPr>
+        <w:spacing w:line="480" w:lineRule="auto"/>
+        <w:rPr>
+          <w:rFonts w:asciiTheme="majorHAnsi" w:hAnsiTheme="majorHAnsi"/>
+          <w:sz w:val="28"/>
+          <w:u w:val="single"/>
+          <w:lang w:val="en-US"/>
+        </w:rPr>
+      </w:pPr>
+      <w:r>
+        <w:rPr>
+          <w:rFonts w:asciiTheme="majorHAnsi" w:hAnsiTheme="majorHAnsi"/>
+          <w:sz w:val="28"/>
+          <w:u w:val="single"/>
+          <w:lang w:val="en-US"/>
+        </w:rPr>
+        <w:t xml:space="preserve">Connect with Host, username, and password </w:t>
+      </w:r>
+    </w:p>
+    <w:p>
+      <w:pPr>
+        <w:spacing w:line="480" w:lineRule="auto"/>
+        <w:rPr>
+          <w:rFonts w:ascii="Times New Roman" w:hAnsi="Times New Roman"/>
+          <w:sz w:val="24"/>
+          <w:lang w:val="en-US"/>
+        </w:rPr>
+      </w:pPr>
+      <w:r>
+        <w:rPr>
+          <w:rFonts w:ascii="Times New Roman" w:hAnsi="Times New Roman"/>
+          <w:sz w:val="24"/>
+          <w:lang w:val="en-US"/>
+        </w:rPr>
+        <w:lastRenderedPageBreak/>
+        <w:t xml:space="preserve">The software interface requires the host, username, and password to connect to the given </w:t>
+      </w:r>
+      <w:r>
+        <w:rPr>
+          <w:rFonts w:ascii="Times New Roman" w:hAnsi="Times New Roman"/>
+          <w:sz w:val="24"/>
+          <w:lang w:val="en-US"/>
+        </w:rPr>
+        <w:t>R</w:t>
+      </w:r>
+      <w:r>
+        <w:rPr>
+          <w:rFonts w:ascii="Times New Roman" w:hAnsi="Times New Roman"/>
+          <w:sz w:val="24"/>
+          <w:lang w:val="en-US"/>
+        </w:rPr>
+        <w:t xml:space="preserve">undeck host. </w:t>
+      </w:r>
+    </w:p>
+    <w:p>
+      <w:pPr>
+        <w:spacing w:line="480" w:lineRule="auto"/>
+        <w:rPr>
+          <w:rFonts w:ascii="Times New Roman" w:hAnsi="Times New Roman"/>
+          <w:sz w:val="24"/>
+          <w:lang w:val="en-US"/>
+        </w:rPr>
+      </w:pPr>
+    </w:p>
+    <w:p>
+      <w:pPr>
+        <w:spacing w:line="480" w:lineRule="auto"/>
         <w:rPr>
           <w:rFonts w:asciiTheme="majorHAnsi" w:hAnsiTheme="majorHAnsi"/>
           <w:b/>
           <w:sz w:val="32"/>
           <w:lang w:val="en-US"/>
         </w:rPr>
-        <w:t>Interface</w:t>
+      </w:pPr>
+      <w:r>
+        <w:rPr>
+          <w:rFonts w:asciiTheme="majorHAnsi" w:hAnsiTheme="majorHAnsi"/>
+          <w:b/>
+          <w:sz w:val="32"/>
+          <w:lang w:val="en-US"/>
+        </w:rPr>
+        <w:t xml:space="preserve">Proxmox API Interface </w:t>
       </w:r>
     </w:p>
     <w:p>
@@ -3107,72 +3349,132 @@
           <w:u w:val="single"/>
           <w:lang w:val="en-US"/>
         </w:rPr>
-        <w:t>Run J</w:t>
-      </w:r>
-      <w:r>
+        <w:t xml:space="preserve">Get VM status </w:t>
+      </w:r>
+    </w:p>
+    <w:p>
+      <w:pPr>
+        <w:spacing w:line="480" w:lineRule="auto"/>
+        <w:rPr>
+          <w:rFonts w:ascii="Times New Roman" w:hAnsi="Times New Roman"/>
+          <w:sz w:val="24"/>
+          <w:lang w:val="en-US"/>
+        </w:rPr>
+      </w:pPr>
+      <w:proofErr w:type="gramStart"/>
+      <w:r>
+        <w:rPr>
+          <w:rFonts w:ascii="Times New Roman" w:hAnsi="Times New Roman"/>
+          <w:sz w:val="24"/>
+          <w:lang w:val="en-US"/>
+        </w:rPr>
+        <w:t>Retrieves the power status of the VM.</w:t>
+      </w:r>
+      <w:proofErr w:type="gramEnd"/>
+      <w:r>
+        <w:rPr>
+          <w:rFonts w:ascii="Times New Roman" w:hAnsi="Times New Roman"/>
+          <w:sz w:val="24"/>
+          <w:lang w:val="en-US"/>
+        </w:rPr>
+        <w:t xml:space="preserve"> This is used to disp</w:t>
+      </w:r>
+      <w:r>
+        <w:rPr>
+          <w:rFonts w:ascii="Times New Roman" w:hAnsi="Times New Roman"/>
+          <w:sz w:val="24"/>
+          <w:lang w:val="en-US"/>
+        </w:rPr>
+        <w:t xml:space="preserve">lay the power indicator on the </w:t>
+      </w:r>
+      <w:r>
+        <w:rPr>
+          <w:rFonts w:ascii="Times New Roman" w:hAnsi="Times New Roman"/>
+          <w:sz w:val="24"/>
+          <w:lang w:val="en-US"/>
+        </w:rPr>
+        <w:t xml:space="preserve">front end. </w:t>
+      </w:r>
+    </w:p>
+    <w:p>
+      <w:pPr>
+        <w:spacing w:line="480" w:lineRule="auto"/>
         <w:rPr>
           <w:rFonts w:asciiTheme="majorHAnsi" w:hAnsiTheme="majorHAnsi"/>
           <w:sz w:val="28"/>
           <w:u w:val="single"/>
           <w:lang w:val="en-US"/>
         </w:rPr>
-        <w:t xml:space="preserve">ob </w:t>
-      </w:r>
-    </w:p>
-    <w:p>
-      <w:pPr>
-        <w:spacing w:line="480" w:lineRule="auto"/>
-        <w:rPr>
-          <w:rFonts w:ascii="Times New Roman" w:hAnsi="Times New Roman"/>
-          <w:sz w:val="24"/>
-          <w:lang w:val="en-US"/>
-        </w:rPr>
-      </w:pPr>
-      <w:proofErr w:type="gramStart"/>
-      <w:r>
-        <w:rPr>
-          <w:rFonts w:ascii="Times New Roman" w:hAnsi="Times New Roman"/>
-          <w:sz w:val="24"/>
-          <w:lang w:val="en-US"/>
-        </w:rPr>
-        <w:t>Runs a job via an ID.</w:t>
-      </w:r>
-      <w:proofErr w:type="gramEnd"/>
-      <w:r>
-        <w:rPr>
-          <w:rFonts w:ascii="Times New Roman" w:hAnsi="Times New Roman"/>
-          <w:sz w:val="24"/>
-          <w:lang w:val="en-US"/>
-        </w:rPr>
-        <w:t xml:space="preserve"> This is used to </w:t>
-      </w:r>
-      <w:r>
-        <w:rPr>
-          <w:rFonts w:ascii="Times New Roman" w:hAnsi="Times New Roman"/>
-          <w:sz w:val="24"/>
-          <w:lang w:val="en-US"/>
-        </w:rPr>
-        <w:t>execute</w:t>
-      </w:r>
-      <w:r>
-        <w:rPr>
-          <w:rFonts w:ascii="Times New Roman" w:hAnsi="Times New Roman"/>
-          <w:sz w:val="24"/>
-          <w:lang w:val="en-US"/>
-        </w:rPr>
-        <w:t xml:space="preserve"> commands on the Proxmox API. </w:t>
-      </w:r>
-    </w:p>
-    <w:p>
-      <w:pPr>
-        <w:spacing w:line="480" w:lineRule="auto"/>
+      </w:pPr>
+      <w:r>
         <w:rPr>
           <w:rFonts w:asciiTheme="majorHAnsi" w:hAnsiTheme="majorHAnsi"/>
           <w:sz w:val="28"/>
           <w:u w:val="single"/>
           <w:lang w:val="en-US"/>
         </w:rPr>
-      </w:pPr>
+        <w:t xml:space="preserve">Create VM via template </w:t>
+      </w:r>
+    </w:p>
+    <w:p>
+      <w:pPr>
+        <w:spacing w:line="480" w:lineRule="auto"/>
+        <w:rPr>
+          <w:rFonts w:ascii="Times New Roman" w:hAnsi="Times New Roman"/>
+          <w:sz w:val="24"/>
+          <w:lang w:val="en-US"/>
+        </w:rPr>
+      </w:pPr>
+      <w:r>
+        <w:rPr>
+          <w:rFonts w:ascii="Times New Roman" w:hAnsi="Times New Roman"/>
+          <w:sz w:val="24"/>
+          <w:lang w:val="en-US"/>
+        </w:rPr>
+        <w:t xml:space="preserve"> When a user starts a lab, this command is executed to c</w:t>
+      </w:r>
+      <w:r>
+        <w:rPr>
+          <w:rFonts w:ascii="Times New Roman" w:hAnsi="Times New Roman"/>
+          <w:sz w:val="24"/>
+          <w:lang w:val="en-US"/>
+        </w:rPr>
+        <w:t xml:space="preserve">reate a new </w:t>
+      </w:r>
+      <w:proofErr w:type="spellStart"/>
+      <w:r>
+        <w:rPr>
+          <w:rFonts w:ascii="Times New Roman" w:hAnsi="Times New Roman"/>
+          <w:sz w:val="24"/>
+          <w:lang w:val="en-US"/>
+        </w:rPr>
+        <w:t>vm</w:t>
+      </w:r>
+      <w:proofErr w:type="spellEnd"/>
+      <w:r>
+        <w:rPr>
+          <w:rFonts w:ascii="Times New Roman" w:hAnsi="Times New Roman"/>
+          <w:sz w:val="24"/>
+          <w:lang w:val="en-US"/>
+        </w:rPr>
+        <w:t xml:space="preserve"> from a template </w:t>
+      </w:r>
+      <w:r>
+        <w:rPr>
+          <w:rFonts w:ascii="Times New Roman" w:hAnsi="Times New Roman"/>
+          <w:sz w:val="24"/>
+          <w:lang w:val="en-US"/>
+        </w:rPr>
+        <w:t>VM</w:t>
+      </w:r>
+      <w:r>
+        <w:rPr>
+          <w:rFonts w:ascii="Times New Roman" w:hAnsi="Times New Roman"/>
+          <w:sz w:val="24"/>
+          <w:lang w:val="en-US"/>
+        </w:rPr>
+        <w:t xml:space="preserve"> and return the ID so the VM can be deleted later on. </w:t>
+      </w:r>
     </w:p>
     <w:p>
       <w:pPr>
@@ -3184,91 +3486,94 @@
           <w:lang w:val="en-US"/>
         </w:rPr>
       </w:pPr>
-    </w:p>
-    <w:p>
-      <w:pPr>
-        <w:spacing w:line="480" w:lineRule="auto"/>
+      <w:r>
         <w:rPr>
           <w:rFonts w:asciiTheme="majorHAnsi" w:hAnsiTheme="majorHAnsi"/>
           <w:sz w:val="28"/>
           <w:u w:val="single"/>
           <w:lang w:val="en-US"/>
         </w:rPr>
-      </w:pPr>
-    </w:p>
-    <w:p>
-      <w:pPr>
-        <w:spacing w:line="480" w:lineRule="auto"/>
+        <w:t>S</w:t>
+      </w:r>
+      <w:r>
         <w:rPr>
           <w:rFonts w:asciiTheme="majorHAnsi" w:hAnsiTheme="majorHAnsi"/>
           <w:sz w:val="28"/>
           <w:u w:val="single"/>
           <w:lang w:val="en-US"/>
         </w:rPr>
-      </w:pPr>
-      <w:r>
+        <w:t xml:space="preserve">hut down VM </w:t>
+      </w:r>
+    </w:p>
+    <w:p>
+      <w:pPr>
+        <w:spacing w:line="480" w:lineRule="auto"/>
+        <w:rPr>
+          <w:rFonts w:ascii="Times New Roman" w:hAnsi="Times New Roman"/>
+          <w:sz w:val="24"/>
+          <w:lang w:val="en-US"/>
+        </w:rPr>
+      </w:pPr>
+      <w:r>
+        <w:rPr>
+          <w:rFonts w:ascii="Times New Roman" w:hAnsi="Times New Roman"/>
+          <w:sz w:val="24"/>
+          <w:lang w:val="en-US"/>
+        </w:rPr>
+        <w:t xml:space="preserve">This command is executed to </w:t>
+      </w:r>
+      <w:r>
+        <w:rPr>
+          <w:rFonts w:ascii="Times New Roman" w:hAnsi="Times New Roman"/>
+          <w:sz w:val="24"/>
+          <w:lang w:val="en-US"/>
+        </w:rPr>
+        <w:t>shut down</w:t>
+      </w:r>
+      <w:r>
+        <w:rPr>
+          <w:rFonts w:ascii="Times New Roman" w:hAnsi="Times New Roman"/>
+          <w:sz w:val="24"/>
+          <w:lang w:val="en-US"/>
+        </w:rPr>
+        <w:t xml:space="preserve"> a VM given it’s ID. This will be called if the user</w:t>
+      </w:r>
+      <w:r>
+        <w:rPr>
+          <w:rFonts w:ascii="Times New Roman" w:hAnsi="Times New Roman"/>
+          <w:sz w:val="24"/>
+          <w:lang w:val="en-US"/>
+        </w:rPr>
+        <w:t xml:space="preserve"> </w:t>
+      </w:r>
+      <w:r>
+        <w:rPr>
+          <w:rFonts w:ascii="Times New Roman" w:hAnsi="Times New Roman"/>
+          <w:sz w:val="24"/>
+          <w:lang w:val="en-US"/>
+        </w:rPr>
+        <w:t xml:space="preserve">closes the browser. </w:t>
+      </w:r>
+    </w:p>
+    <w:p>
+      <w:pPr>
+        <w:spacing w:line="480" w:lineRule="auto"/>
         <w:rPr>
           <w:rFonts w:asciiTheme="majorHAnsi" w:hAnsiTheme="majorHAnsi"/>
           <w:sz w:val="28"/>
           <w:u w:val="single"/>
           <w:lang w:val="en-US"/>
         </w:rPr>
-        <w:t>Run job and get output</w:t>
-      </w:r>
-    </w:p>
-    <w:p>
-      <w:pPr>
-        <w:spacing w:line="480" w:lineRule="auto"/>
-        <w:rPr>
-          <w:rFonts w:ascii="Times New Roman" w:hAnsi="Times New Roman"/>
-          <w:sz w:val="24"/>
-          <w:lang w:val="en-US"/>
-        </w:rPr>
-      </w:pPr>
-      <w:r>
-        <w:rPr>
-          <w:rFonts w:ascii="Times New Roman" w:hAnsi="Times New Roman" w:hint="eastAsia"/>
-          <w:sz w:val="24"/>
-          <w:lang w:val="en-US"/>
-        </w:rPr>
-        <w:lastRenderedPageBreak/>
-        <w:t xml:space="preserve">Runs a job and gets the output. This is useful for commands that require a response. </w:t>
-      </w:r>
-      <w:r>
-        <w:rPr>
-          <w:rFonts w:ascii="Times New Roman" w:hAnsi="Times New Roman"/>
-          <w:sz w:val="24"/>
-          <w:lang w:val="en-US"/>
-        </w:rPr>
-        <w:t>Commands like Create VM via template require a respo</w:t>
-      </w:r>
-      <w:r>
-        <w:rPr>
-          <w:rFonts w:ascii="Times New Roman" w:hAnsi="Times New Roman"/>
-          <w:sz w:val="24"/>
-          <w:lang w:val="en-US"/>
-        </w:rPr>
-        <w:t xml:space="preserve">nse of the ID of the VM so the </w:t>
-      </w:r>
-      <w:r>
-        <w:rPr>
-          <w:rFonts w:ascii="Times New Roman" w:hAnsi="Times New Roman"/>
-          <w:sz w:val="24"/>
-          <w:lang w:val="en-US"/>
-        </w:rPr>
-        <w:t xml:space="preserve">database can track the VM. </w:t>
-      </w:r>
-    </w:p>
-    <w:p>
-      <w:pPr>
-        <w:spacing w:line="480" w:lineRule="auto"/>
+      </w:pPr>
+      <w:r>
         <w:rPr>
           <w:rFonts w:asciiTheme="majorHAnsi" w:hAnsiTheme="majorHAnsi"/>
           <w:sz w:val="28"/>
           <w:u w:val="single"/>
           <w:lang w:val="en-US"/>
         </w:rPr>
-      </w:pPr>
+        <w:t>Start</w:t>
+      </w:r>
       <w:r>
         <w:rPr>
           <w:rFonts w:asciiTheme="majorHAnsi" w:hAnsiTheme="majorHAnsi"/>
@@ -3276,7 +3581,7 @@
           <w:u w:val="single"/>
           <w:lang w:val="en-US"/>
         </w:rPr>
-        <w:t xml:space="preserve">Connect with Host, username, and password </w:t>
+        <w:t xml:space="preserve"> VM </w:t>
       </w:r>
     </w:p>
     <w:p>
@@ -3294,43 +3599,23 @@
           <w:sz w:val="24"/>
           <w:lang w:val="en-US"/>
         </w:rPr>
-        <w:t xml:space="preserve">The software interface requires the host, username, and password to connect to the given </w:t>
-      </w:r>
-      <w:r>
-        <w:rPr>
-          <w:rFonts w:ascii="Times New Roman" w:hAnsi="Times New Roman"/>
-          <w:sz w:val="24"/>
-          <w:lang w:val="en-US"/>
-        </w:rPr>
-        <w:t>R</w:t>
-      </w:r>
-      <w:r>
-        <w:rPr>
-          <w:rFonts w:ascii="Times New Roman" w:hAnsi="Times New Roman"/>
-          <w:sz w:val="24"/>
-          <w:lang w:val="en-US"/>
-        </w:rPr>
-        <w:t xml:space="preserve">undeck host. </w:t>
-      </w:r>
-    </w:p>
-    <w:p>
-      <w:pPr>
-        <w:spacing w:line="480" w:lineRule="auto"/>
-        <w:rPr>
-          <w:rFonts w:asciiTheme="majorHAnsi" w:hAnsiTheme="majorHAnsi"/>
-          <w:b/>
-          <w:sz w:val="32"/>
-          <w:lang w:val="en-US"/>
-        </w:rPr>
-      </w:pPr>
-      <w:r>
-        <w:rPr>
-          <w:rFonts w:asciiTheme="majorHAnsi" w:hAnsiTheme="majorHAnsi"/>
-          <w:b/>
-          <w:sz w:val="32"/>
-          <w:lang w:val="en-US"/>
-        </w:rPr>
-        <w:t xml:space="preserve">Proxmox API Interface </w:t>
+        <w:t xml:space="preserve">When a user starts a lab, this is called after creating the </w:t>
+      </w:r>
+      <w:r>
+        <w:rPr>
+          <w:rFonts w:ascii="Times New Roman" w:hAnsi="Times New Roman"/>
+          <w:sz w:val="24"/>
+          <w:lang w:val="en-US"/>
+        </w:rPr>
+        <w:t xml:space="preserve">VM. The user can also manually </w:t>
+      </w:r>
+      <w:r>
+        <w:rPr>
+          <w:rFonts w:ascii="Times New Roman" w:hAnsi="Times New Roman"/>
+          <w:sz w:val="24"/>
+          <w:lang w:val="en-US"/>
+        </w:rPr>
+        <w:t xml:space="preserve">start the VM from the frontend. </w:t>
       </w:r>
     </w:p>
     <w:p>
@@ -3350,7 +3635,7 @@
           <w:u w:val="single"/>
           <w:lang w:val="en-US"/>
         </w:rPr>
-        <w:t xml:space="preserve">Get VM status </w:t>
+        <w:t xml:space="preserve">Destroy VM by ID </w:t>
       </w:r>
     </w:p>
     <w:p>
@@ -3362,249 +3647,6 @@
           <w:lang w:val="en-US"/>
         </w:rPr>
       </w:pPr>
-      <w:proofErr w:type="gramStart"/>
-      <w:r>
-        <w:rPr>
-          <w:rFonts w:ascii="Times New Roman" w:hAnsi="Times New Roman"/>
-          <w:sz w:val="24"/>
-          <w:lang w:val="en-US"/>
-        </w:rPr>
-        <w:t>Retrieves the power status of the VM.</w:t>
-      </w:r>
-      <w:proofErr w:type="gramEnd"/>
-      <w:r>
-        <w:rPr>
-          <w:rFonts w:ascii="Times New Roman" w:hAnsi="Times New Roman"/>
-          <w:sz w:val="24"/>
-          <w:lang w:val="en-US"/>
-        </w:rPr>
-        <w:t xml:space="preserve"> This is used to disp</w:t>
-      </w:r>
-      <w:r>
-        <w:rPr>
-          <w:rFonts w:ascii="Times New Roman" w:hAnsi="Times New Roman"/>
-          <w:sz w:val="24"/>
-          <w:lang w:val="en-US"/>
-        </w:rPr>
-        <w:t xml:space="preserve">lay the power indicator on the </w:t>
-      </w:r>
-      <w:r>
-        <w:rPr>
-          <w:rFonts w:ascii="Times New Roman" w:hAnsi="Times New Roman"/>
-          <w:sz w:val="24"/>
-          <w:lang w:val="en-US"/>
-        </w:rPr>
-        <w:t xml:space="preserve">front end. </w:t>
-      </w:r>
-    </w:p>
-    <w:p>
-      <w:pPr>
-        <w:spacing w:line="480" w:lineRule="auto"/>
-        <w:rPr>
-          <w:rFonts w:asciiTheme="majorHAnsi" w:hAnsiTheme="majorHAnsi"/>
-          <w:sz w:val="28"/>
-          <w:u w:val="single"/>
-          <w:lang w:val="en-US"/>
-        </w:rPr>
-      </w:pPr>
-      <w:r>
-        <w:rPr>
-          <w:rFonts w:asciiTheme="majorHAnsi" w:hAnsiTheme="majorHAnsi"/>
-          <w:sz w:val="28"/>
-          <w:u w:val="single"/>
-          <w:lang w:val="en-US"/>
-        </w:rPr>
-        <w:t xml:space="preserve">Create VM via template </w:t>
-      </w:r>
-    </w:p>
-    <w:p>
-      <w:pPr>
-        <w:spacing w:line="480" w:lineRule="auto"/>
-        <w:rPr>
-          <w:rFonts w:ascii="Times New Roman" w:hAnsi="Times New Roman"/>
-          <w:sz w:val="24"/>
-          <w:lang w:val="en-US"/>
-        </w:rPr>
-      </w:pPr>
-      <w:r>
-        <w:rPr>
-          <w:rFonts w:ascii="Times New Roman" w:hAnsi="Times New Roman"/>
-          <w:sz w:val="24"/>
-          <w:lang w:val="en-US"/>
-        </w:rPr>
-        <w:t xml:space="preserve"> When a user starts a lab, this command is executed to c</w:t>
-      </w:r>
-      <w:r>
-        <w:rPr>
-          <w:rFonts w:ascii="Times New Roman" w:hAnsi="Times New Roman"/>
-          <w:sz w:val="24"/>
-          <w:lang w:val="en-US"/>
-        </w:rPr>
-        <w:t xml:space="preserve">reate a new </w:t>
-      </w:r>
-      <w:proofErr w:type="spellStart"/>
-      <w:r>
-        <w:rPr>
-          <w:rFonts w:ascii="Times New Roman" w:hAnsi="Times New Roman"/>
-          <w:sz w:val="24"/>
-          <w:lang w:val="en-US"/>
-        </w:rPr>
-        <w:t>vm</w:t>
-      </w:r>
-      <w:proofErr w:type="spellEnd"/>
-      <w:r>
-        <w:rPr>
-          <w:rFonts w:ascii="Times New Roman" w:hAnsi="Times New Roman"/>
-          <w:sz w:val="24"/>
-          <w:lang w:val="en-US"/>
-        </w:rPr>
-        <w:t xml:space="preserve"> from a template </w:t>
-      </w:r>
-      <w:r>
-        <w:rPr>
-          <w:rFonts w:ascii="Times New Roman" w:hAnsi="Times New Roman"/>
-          <w:sz w:val="24"/>
-          <w:lang w:val="en-US"/>
-        </w:rPr>
-        <w:t>VM</w:t>
-      </w:r>
-      <w:r>
-        <w:rPr>
-          <w:rFonts w:ascii="Times New Roman" w:hAnsi="Times New Roman"/>
-          <w:sz w:val="24"/>
-          <w:lang w:val="en-US"/>
-        </w:rPr>
-        <w:t xml:space="preserve"> and return the ID so the VM can be deleted later on. </w:t>
-      </w:r>
-    </w:p>
-    <w:p>
-      <w:pPr>
-        <w:spacing w:line="480" w:lineRule="auto"/>
-        <w:rPr>
-          <w:rFonts w:asciiTheme="majorHAnsi" w:hAnsiTheme="majorHAnsi"/>
-          <w:sz w:val="28"/>
-          <w:u w:val="single"/>
-          <w:lang w:val="en-US"/>
-        </w:rPr>
-      </w:pPr>
-      <w:r>
-        <w:rPr>
-          <w:rFonts w:asciiTheme="majorHAnsi" w:hAnsiTheme="majorHAnsi"/>
-          <w:sz w:val="28"/>
-          <w:u w:val="single"/>
-          <w:lang w:val="en-US"/>
-        </w:rPr>
-        <w:t>S</w:t>
-      </w:r>
-      <w:r>
-        <w:rPr>
-          <w:rFonts w:asciiTheme="majorHAnsi" w:hAnsiTheme="majorHAnsi"/>
-          <w:sz w:val="28"/>
-          <w:u w:val="single"/>
-          <w:lang w:val="en-US"/>
-        </w:rPr>
-        <w:t xml:space="preserve">hut down VM </w:t>
-      </w:r>
-    </w:p>
-    <w:p>
-      <w:pPr>
-        <w:spacing w:line="480" w:lineRule="auto"/>
-        <w:rPr>
-          <w:rFonts w:ascii="Times New Roman" w:hAnsi="Times New Roman"/>
-          <w:sz w:val="24"/>
-          <w:lang w:val="en-US"/>
-        </w:rPr>
-      </w:pPr>
-      <w:r>
-        <w:rPr>
-          <w:rFonts w:ascii="Times New Roman" w:hAnsi="Times New Roman"/>
-          <w:sz w:val="24"/>
-          <w:lang w:val="en-US"/>
-        </w:rPr>
-        <w:t xml:space="preserve">This command is executed to </w:t>
-      </w:r>
-      <w:r>
-        <w:rPr>
-          <w:rFonts w:ascii="Times New Roman" w:hAnsi="Times New Roman"/>
-          <w:sz w:val="24"/>
-          <w:lang w:val="en-US"/>
-        </w:rPr>
-        <w:t>shut down</w:t>
-      </w:r>
-      <w:r>
-        <w:rPr>
-          <w:rFonts w:ascii="Times New Roman" w:hAnsi="Times New Roman"/>
-          <w:sz w:val="24"/>
-          <w:lang w:val="en-US"/>
-        </w:rPr>
-        <w:t xml:space="preserve"> a VM given it’s ID. This will be called if the user</w:t>
-      </w:r>
-      <w:r>
-        <w:rPr>
-          <w:rFonts w:ascii="Times New Roman" w:hAnsi="Times New Roman"/>
-          <w:sz w:val="24"/>
-          <w:lang w:val="en-US"/>
-        </w:rPr>
-        <w:t xml:space="preserve"> </w:t>
-      </w:r>
-      <w:r>
-        <w:rPr>
-          <w:rFonts w:ascii="Times New Roman" w:hAnsi="Times New Roman"/>
-          <w:sz w:val="24"/>
-          <w:lang w:val="en-US"/>
-        </w:rPr>
-        <w:t xml:space="preserve">closes the browser. </w:t>
-      </w:r>
-    </w:p>
-    <w:p>
-      <w:pPr>
-        <w:spacing w:line="480" w:lineRule="auto"/>
-        <w:rPr>
-          <w:rFonts w:asciiTheme="majorHAnsi" w:hAnsiTheme="majorHAnsi"/>
-          <w:sz w:val="28"/>
-          <w:u w:val="single"/>
-          <w:lang w:val="en-US"/>
-        </w:rPr>
-      </w:pPr>
-    </w:p>
-    <w:p>
-      <w:pPr>
-        <w:spacing w:line="480" w:lineRule="auto"/>
-        <w:rPr>
-          <w:rFonts w:asciiTheme="majorHAnsi" w:hAnsiTheme="majorHAnsi"/>
-          <w:sz w:val="28"/>
-          <w:u w:val="single"/>
-          <w:lang w:val="en-US"/>
-        </w:rPr>
-      </w:pPr>
-      <w:r>
-        <w:rPr>
-          <w:rFonts w:asciiTheme="majorHAnsi" w:hAnsiTheme="majorHAnsi"/>
-          <w:sz w:val="28"/>
-          <w:u w:val="single"/>
-          <w:lang w:val="en-US"/>
-        </w:rPr>
-        <w:t>Start</w:t>
-      </w:r>
-      <w:r>
-        <w:rPr>
-          <w:rFonts w:asciiTheme="majorHAnsi" w:hAnsiTheme="majorHAnsi"/>
-          <w:sz w:val="28"/>
-          <w:u w:val="single"/>
-          <w:lang w:val="en-US"/>
-        </w:rPr>
-        <w:t xml:space="preserve"> VM </w:t>
-      </w:r>
-    </w:p>
-    <w:p>
-      <w:pPr>
-        <w:spacing w:line="480" w:lineRule="auto"/>
-        <w:rPr>
-          <w:rFonts w:ascii="Times New Roman" w:hAnsi="Times New Roman"/>
-          <w:sz w:val="24"/>
-          <w:lang w:val="en-US"/>
-        </w:rPr>
-      </w:pPr>
       <w:r>
         <w:rPr>
           <w:rFonts w:ascii="Times New Roman" w:hAnsi="Times New Roman"/>
@@ -3612,60 +3654,6 @@
           <w:lang w:val="en-US"/>
         </w:rPr>
         <w:lastRenderedPageBreak/>
-        <w:t xml:space="preserve">When a user starts a lab, this is called after creating the </w:t>
-      </w:r>
-      <w:r>
-        <w:rPr>
-          <w:rFonts w:ascii="Times New Roman" w:hAnsi="Times New Roman"/>
-          <w:sz w:val="24"/>
-          <w:lang w:val="en-US"/>
-        </w:rPr>
-        <w:t xml:space="preserve">VM. The user can also manually </w:t>
-      </w:r>
-      <w:r>
-        <w:rPr>
-          <w:rFonts w:ascii="Times New Roman" w:hAnsi="Times New Roman"/>
-          <w:sz w:val="24"/>
-          <w:lang w:val="en-US"/>
-        </w:rPr>
-        <w:t xml:space="preserve">start the VM from the frontend. </w:t>
-      </w:r>
-    </w:p>
-    <w:p>
-      <w:pPr>
-        <w:spacing w:line="480" w:lineRule="auto"/>
-        <w:rPr>
-          <w:rFonts w:asciiTheme="majorHAnsi" w:hAnsiTheme="majorHAnsi"/>
-          <w:sz w:val="28"/>
-          <w:u w:val="single"/>
-          <w:lang w:val="en-US"/>
-        </w:rPr>
-      </w:pPr>
-      <w:r>
-        <w:rPr>
-          <w:rFonts w:asciiTheme="majorHAnsi" w:hAnsiTheme="majorHAnsi"/>
-          <w:sz w:val="28"/>
-          <w:u w:val="single"/>
-          <w:lang w:val="en-US"/>
-        </w:rPr>
-        <w:t xml:space="preserve">Destroy VM by ID </w:t>
-      </w:r>
-    </w:p>
-    <w:p>
-      <w:pPr>
-        <w:spacing w:line="480" w:lineRule="auto"/>
-        <w:rPr>
-          <w:rFonts w:ascii="Times New Roman" w:hAnsi="Times New Roman"/>
-          <w:sz w:val="24"/>
-          <w:lang w:val="en-US"/>
-        </w:rPr>
-      </w:pPr>
-      <w:r>
-        <w:rPr>
-          <w:rFonts w:ascii="Times New Roman" w:hAnsi="Times New Roman"/>
-          <w:sz w:val="24"/>
-          <w:lang w:val="en-US"/>
-        </w:rPr>
         <w:t>When a lab should be removed, t</w:t>
       </w:r>
       <w:r>
@@ -4038,16 +4026,7 @@
           <w:szCs w:val="24"/>
           <w:lang w:val="en-US"/>
         </w:rPr>
-        <w:t xml:space="preserve"> (2019),</w:t>
-      </w:r>
-      <w:r>
-        <w:rPr>
-          <w:rFonts w:ascii="Times New Roman" w:hAnsi="Times New Roman"/>
-          <w:sz w:val="24"/>
-          <w:szCs w:val="24"/>
-          <w:lang w:val="en-US"/>
-        </w:rPr>
-        <w:t xml:space="preserve"> CSLabs utilizes that following procedural design</w:t>
+        <w:t xml:space="preserve"> (2019), CSLabs utilizes that following procedural design</w:t>
       </w:r>
       <w:r>
         <w:rPr>
@@ -4156,7 +4135,6 @@
           <w:szCs w:val="24"/>
           <w:lang w:val="en-US"/>
         </w:rPr>
-        <w:lastRenderedPageBreak/>
         <w:t xml:space="preserve">For a user to gain access to the system, they will need to register for an account. </w:t>
       </w:r>
     </w:p>
@@ -4212,6 +4190,7 @@
           <w:szCs w:val="24"/>
           <w:lang w:val="en-US"/>
         </w:rPr>
+        <w:lastRenderedPageBreak/>
         <w:t xml:space="preserve">First Name </w:t>
       </w:r>
     </w:p>
@@ -4511,10 +4490,7 @@
           <w:lang w:val="en-US"/>
         </w:rPr>
       </w:pPr>
-    </w:p>
-    <w:p>
-      <w:pPr>
-        <w:spacing w:line="480" w:lineRule="auto"/>
+      <w:r>
         <w:rPr>
           <w:rFonts w:asciiTheme="majorHAnsi" w:hAnsiTheme="majorHAnsi"/>
           <w:sz w:val="28"/>
@@ -4522,11 +4498,58 @@
           <w:u w:val="single"/>
           <w:lang w:val="en-US"/>
         </w:rPr>
-      </w:pPr>
+        <w:t xml:space="preserve">Constrains  </w:t>
+      </w:r>
     </w:p>
     <w:p>
       <w:pPr>
         <w:spacing w:line="480" w:lineRule="auto"/>
+        <w:rPr>
+          <w:rFonts w:ascii="Times New Roman" w:hAnsi="Times New Roman"/>
+          <w:sz w:val="24"/>
+          <w:szCs w:val="24"/>
+          <w:lang w:val="en-US"/>
+        </w:rPr>
+      </w:pPr>
+      <w:r>
+        <w:rPr>
+          <w:rFonts w:ascii="Times New Roman" w:hAnsi="Times New Roman"/>
+          <w:sz w:val="24"/>
+          <w:szCs w:val="24"/>
+          <w:lang w:val="en-US"/>
+        </w:rPr>
+        <w:t xml:space="preserve">This process should be very quick, less than 100ms response time. Either the School email or personal email </w:t>
+      </w:r>
+      <w:r>
+        <w:rPr>
+          <w:rFonts w:ascii="Times New Roman" w:hAnsi="Times New Roman"/>
+          <w:sz w:val="24"/>
+          <w:szCs w:val="24"/>
+          <w:lang w:val="en-US"/>
+        </w:rPr>
+        <w:t>is</w:t>
+      </w:r>
+      <w:r>
+        <w:rPr>
+          <w:rFonts w:ascii="Times New Roman" w:hAnsi="Times New Roman"/>
+          <w:sz w:val="24"/>
+          <w:szCs w:val="24"/>
+          <w:lang w:val="en-US"/>
+        </w:rPr>
+        <w:t xml:space="preserve"> required. Either can be used to login to the account. The remaining required fields are First Name, Last Name, Password, and Confirm Password.</w:t>
+      </w:r>
+    </w:p>
+    <w:p>
+      <w:pPr>
+        <w:spacing w:line="480" w:lineRule="auto"/>
+        <w:rPr>
+          <w:rFonts w:ascii="Times New Roman" w:hAnsi="Times New Roman"/>
+          <w:sz w:val="24"/>
+          <w:szCs w:val="24"/>
+          <w:lang w:val="en-US"/>
+        </w:rPr>
+      </w:pPr>
+      <w:r>
         <w:rPr>
           <w:rFonts w:asciiTheme="majorHAnsi" w:hAnsiTheme="majorHAnsi"/>
           <w:sz w:val="28"/>
@@ -4534,16 +4557,16 @@
           <w:u w:val="single"/>
           <w:lang w:val="en-US"/>
         </w:rPr>
-      </w:pPr>
-      <w:r>
-        <w:rPr>
-          <w:rFonts w:asciiTheme="majorHAnsi" w:hAnsiTheme="majorHAnsi"/>
-          <w:sz w:val="28"/>
-          <w:szCs w:val="24"/>
-          <w:u w:val="single"/>
-          <w:lang w:val="en-US"/>
-        </w:rPr>
-        <w:t xml:space="preserve">Constrains  </w:t>
+        <w:t>Process</w:t>
+      </w:r>
+      <w:r>
+        <w:rPr>
+          <w:rFonts w:ascii="Times New Roman" w:hAnsi="Times New Roman"/>
+          <w:sz w:val="24"/>
+          <w:szCs w:val="24"/>
+          <w:lang w:val="en-US"/>
+        </w:rPr>
+        <w:t xml:space="preserve"> </w:t>
       </w:r>
     </w:p>
     <w:p>
@@ -4551,90 +4574,22 @@
         <w:spacing w:line="480" w:lineRule="auto"/>
         <w:rPr>
           <w:rFonts w:ascii="Times New Roman" w:hAnsi="Times New Roman"/>
-          <w:sz w:val="24"/>
-          <w:szCs w:val="24"/>
-          <w:lang w:val="en-US"/>
-        </w:rPr>
-      </w:pPr>
-      <w:r>
-        <w:rPr>
-          <w:rFonts w:ascii="Times New Roman" w:hAnsi="Times New Roman"/>
+          <w:i/>
+          <w:sz w:val="24"/>
+          <w:szCs w:val="24"/>
+          <w:lang w:val="en-US"/>
+        </w:rPr>
+      </w:pPr>
+      <w:proofErr w:type="gramStart"/>
+      <w:r>
+        <w:rPr>
+          <w:rFonts w:ascii="Times New Roman" w:hAnsi="Times New Roman"/>
+          <w:i/>
           <w:sz w:val="24"/>
           <w:szCs w:val="24"/>
           <w:lang w:val="en-US"/>
         </w:rPr>
         <w:lastRenderedPageBreak/>
-        <w:t xml:space="preserve">This process should be very quick, less than 100ms response time. Either the School email or personal email </w:t>
-      </w:r>
-      <w:r>
-        <w:rPr>
-          <w:rFonts w:ascii="Times New Roman" w:hAnsi="Times New Roman"/>
-          <w:sz w:val="24"/>
-          <w:szCs w:val="24"/>
-          <w:lang w:val="en-US"/>
-        </w:rPr>
-        <w:t>is</w:t>
-      </w:r>
-      <w:r>
-        <w:rPr>
-          <w:rFonts w:ascii="Times New Roman" w:hAnsi="Times New Roman"/>
-          <w:sz w:val="24"/>
-          <w:szCs w:val="24"/>
-          <w:lang w:val="en-US"/>
-        </w:rPr>
-        <w:t xml:space="preserve"> required. Either can be used to login to the account. The remaining required fields are First Name, Last Name, Password, and Confirm Password.</w:t>
-      </w:r>
-    </w:p>
-    <w:p>
-      <w:pPr>
-        <w:spacing w:line="480" w:lineRule="auto"/>
-        <w:rPr>
-          <w:rFonts w:ascii="Times New Roman" w:hAnsi="Times New Roman"/>
-          <w:sz w:val="24"/>
-          <w:szCs w:val="24"/>
-          <w:lang w:val="en-US"/>
-        </w:rPr>
-      </w:pPr>
-      <w:r>
-        <w:rPr>
-          <w:rFonts w:asciiTheme="majorHAnsi" w:hAnsiTheme="majorHAnsi"/>
-          <w:sz w:val="28"/>
-          <w:szCs w:val="24"/>
-          <w:u w:val="single"/>
-          <w:lang w:val="en-US"/>
-        </w:rPr>
-        <w:t>Process</w:t>
-      </w:r>
-      <w:r>
-        <w:rPr>
-          <w:rFonts w:ascii="Times New Roman" w:hAnsi="Times New Roman"/>
-          <w:sz w:val="24"/>
-          <w:szCs w:val="24"/>
-          <w:lang w:val="en-US"/>
-        </w:rPr>
-        <w:t xml:space="preserve"> </w:t>
-      </w:r>
-    </w:p>
-    <w:p>
-      <w:pPr>
-        <w:spacing w:line="480" w:lineRule="auto"/>
-        <w:rPr>
-          <w:rFonts w:ascii="Times New Roman" w:hAnsi="Times New Roman"/>
-          <w:i/>
-          <w:sz w:val="24"/>
-          <w:szCs w:val="24"/>
-          <w:lang w:val="en-US"/>
-        </w:rPr>
-      </w:pPr>
-      <w:proofErr w:type="gramStart"/>
-      <w:r>
-        <w:rPr>
-          <w:rFonts w:ascii="Times New Roman" w:hAnsi="Times New Roman"/>
-          <w:i/>
-          <w:sz w:val="24"/>
-          <w:szCs w:val="24"/>
-          <w:lang w:val="en-US"/>
-        </w:rPr>
         <w:t>if(</w:t>
       </w:r>
       <w:proofErr w:type="spellStart"/>
@@ -5070,6 +5025,17 @@
         </w:rPr>
         <w:t xml:space="preserve"> </w:t>
       </w:r>
+    </w:p>
+    <w:p>
+      <w:pPr>
+        <w:spacing w:line="480" w:lineRule="auto"/>
+        <w:rPr>
+          <w:rFonts w:ascii="Times New Roman" w:hAnsi="Times New Roman"/>
+          <w:sz w:val="24"/>
+          <w:szCs w:val="24"/>
+          <w:lang w:val="en-US"/>
+        </w:rPr>
+      </w:pPr>
     </w:p>
     <w:p>
       <w:pPr>
@@ -5082,10 +5048,7 @@
           <w:lang w:val="en-US"/>
         </w:rPr>
       </w:pPr>
-    </w:p>
-    <w:p>
-      <w:pPr>
-        <w:spacing w:line="480" w:lineRule="auto"/>
+      <w:r>
         <w:rPr>
           <w:rFonts w:asciiTheme="majorHAnsi" w:hAnsiTheme="majorHAnsi"/>
           <w:b/>
@@ -5093,7 +5056,8 @@
           <w:szCs w:val="24"/>
           <w:lang w:val="en-US"/>
         </w:rPr>
-      </w:pPr>
+        <w:t>Account</w:t>
+      </w:r>
       <w:r>
         <w:rPr>
           <w:rFonts w:asciiTheme="majorHAnsi" w:hAnsiTheme="majorHAnsi"/>
@@ -5102,7 +5066,7 @@
           <w:szCs w:val="24"/>
           <w:lang w:val="en-US"/>
         </w:rPr>
-        <w:t>Account</w:t>
+        <w:t xml:space="preserve"> </w:t>
       </w:r>
       <w:r>
         <w:rPr>
@@ -5112,16 +5076,6 @@
           <w:szCs w:val="24"/>
           <w:lang w:val="en-US"/>
         </w:rPr>
-        <w:t xml:space="preserve"> </w:t>
-      </w:r>
-      <w:r>
-        <w:rPr>
-          <w:rFonts w:asciiTheme="majorHAnsi" w:hAnsiTheme="majorHAnsi"/>
-          <w:b/>
-          <w:sz w:val="32"/>
-          <w:szCs w:val="24"/>
-          <w:lang w:val="en-US"/>
-        </w:rPr>
         <w:t xml:space="preserve">Login </w:t>
       </w:r>
     </w:p>
@@ -5142,7 +5096,6 @@
           <w:szCs w:val="24"/>
           <w:lang w:val="en-US"/>
         </w:rPr>
-        <w:lastRenderedPageBreak/>
         <w:t xml:space="preserve">For a user to gain access to the system once they are registered, they will need to log into their account </w:t>
       </w:r>
     </w:p>
@@ -5236,6 +5189,7 @@
           <w:u w:val="single"/>
           <w:lang w:val="en-US"/>
         </w:rPr>
+        <w:lastRenderedPageBreak/>
         <w:t>Output</w:t>
       </w:r>
       <w:r>
@@ -5683,7 +5637,6 @@
           <w:szCs w:val="24"/>
           <w:lang w:val="en-US"/>
         </w:rPr>
-        <w:lastRenderedPageBreak/>
         <w:t xml:space="preserve">    Return “Email is required” </w:t>
       </w:r>
     </w:p>
@@ -5851,6 +5804,73 @@
           <w:lang w:val="en-US"/>
         </w:rPr>
         <w:t xml:space="preserve"> ) </w:t>
+      </w:r>
+    </w:p>
+    <w:p>
+      <w:pPr>
+        <w:spacing w:line="480" w:lineRule="auto"/>
+        <w:rPr>
+          <w:rFonts w:ascii="Times New Roman" w:hAnsi="Times New Roman"/>
+          <w:b/>
+          <w:i/>
+          <w:sz w:val="24"/>
+          <w:szCs w:val="24"/>
+          <w:lang w:val="en-US"/>
+        </w:rPr>
+      </w:pPr>
+      <w:r>
+        <w:rPr>
+          <w:rFonts w:ascii="Times New Roman" w:hAnsi="Times New Roman"/>
+          <w:i/>
+          <w:sz w:val="24"/>
+          <w:szCs w:val="24"/>
+          <w:lang w:val="en-US"/>
+        </w:rPr>
+        <w:t>.</w:t>
+      </w:r>
+      <w:proofErr w:type="gramStart"/>
+      <w:r>
+        <w:rPr>
+          <w:rFonts w:ascii="Times New Roman" w:hAnsi="Times New Roman"/>
+          <w:i/>
+          <w:sz w:val="24"/>
+          <w:szCs w:val="24"/>
+          <w:lang w:val="en-US"/>
+        </w:rPr>
+        <w:t>Where(</w:t>
+      </w:r>
+      <w:proofErr w:type="gramEnd"/>
+      <w:r>
+        <w:rPr>
+          <w:rFonts w:ascii="Times New Roman" w:hAnsi="Times New Roman"/>
+          <w:i/>
+          <w:sz w:val="24"/>
+          <w:szCs w:val="24"/>
+          <w:lang w:val="en-US"/>
+        </w:rPr>
+        <w:t xml:space="preserve">u =&gt; </w:t>
+      </w:r>
+      <w:proofErr w:type="spellStart"/>
+      <w:r>
+        <w:rPr>
+          <w:rFonts w:ascii="Times New Roman" w:hAnsi="Times New Roman"/>
+          <w:i/>
+          <w:sz w:val="24"/>
+          <w:szCs w:val="24"/>
+          <w:lang w:val="en-US"/>
+        </w:rPr>
+        <w:t>u.Password</w:t>
+      </w:r>
+      <w:proofErr w:type="spellEnd"/>
+      <w:r>
+        <w:rPr>
+          <w:rFonts w:ascii="Times New Roman" w:hAnsi="Times New Roman"/>
+          <w:i/>
+          <w:sz w:val="24"/>
+          <w:szCs w:val="24"/>
+          <w:lang w:val="en-US"/>
+        </w:rPr>
+        <w:t xml:space="preserve"> == hashed).First() </w:t>
       </w:r>
     </w:p>
     <w:p>
@@ -5867,6 +5887,7 @@
           <w:lang w:val="en-US"/>
         </w:rPr>
       </w:pPr>
+      <w:proofErr w:type="gramStart"/>
       <w:r>
         <w:rPr>
           <w:rFonts w:ascii="Times New Roman" w:hAnsi="Times New Roman" w:cs="Times New Roman"/>
@@ -5877,9 +5898,10 @@
           <w:szCs w:val="24"/>
           <w:lang w:val="en-US"/>
         </w:rPr>
-        <w:t>.</w:t>
-      </w:r>
-      <w:proofErr w:type="gramStart"/>
+        <w:lastRenderedPageBreak/>
+        <w:t>if(</w:t>
+      </w:r>
+      <w:proofErr w:type="gramEnd"/>
       <w:r>
         <w:rPr>
           <w:rFonts w:ascii="Times New Roman" w:hAnsi="Times New Roman" w:cs="Times New Roman"/>
@@ -5890,10 +5912,13 @@
           <w:szCs w:val="24"/>
           <w:lang w:val="en-US"/>
         </w:rPr>
-        <w:t>Where(</w:t>
-      </w:r>
-      <w:proofErr w:type="gramEnd"/>
-      <w:r>
+        <w:t xml:space="preserve">!user) </w:t>
+      </w:r>
+    </w:p>
+    <w:p>
+      <w:pPr>
+        <w:pStyle w:val="Heading3"/>
+        <w:spacing w:line="480" w:lineRule="auto"/>
         <w:rPr>
           <w:rFonts w:ascii="Times New Roman" w:hAnsi="Times New Roman" w:cs="Times New Roman"/>
           <w:b w:val="0"/>
@@ -5903,9 +5928,7 @@
           <w:szCs w:val="24"/>
           <w:lang w:val="en-US"/>
         </w:rPr>
-        <w:t xml:space="preserve">u =&gt; </w:t>
-      </w:r>
-      <w:proofErr w:type="spellStart"/>
+      </w:pPr>
       <w:r>
         <w:rPr>
           <w:rFonts w:ascii="Times New Roman" w:hAnsi="Times New Roman" w:cs="Times New Roman"/>
@@ -5916,10 +5939,13 @@
           <w:szCs w:val="24"/>
           <w:lang w:val="en-US"/>
         </w:rPr>
-        <w:t>u.Password</w:t>
-      </w:r>
-      <w:proofErr w:type="spellEnd"/>
-      <w:r>
+        <w:t xml:space="preserve">    Return “Incorrect credentials” </w:t>
+      </w:r>
+    </w:p>
+    <w:p>
+      <w:pPr>
+        <w:pStyle w:val="Heading3"/>
+        <w:spacing w:before="0" w:line="480" w:lineRule="auto"/>
         <w:rPr>
           <w:rFonts w:ascii="Times New Roman" w:hAnsi="Times New Roman" w:cs="Times New Roman"/>
           <w:b w:val="0"/>
@@ -5929,13 +5955,8 @@
           <w:szCs w:val="24"/>
           <w:lang w:val="en-US"/>
         </w:rPr>
-        <w:t xml:space="preserve"> == hashed).First() </w:t>
-      </w:r>
-    </w:p>
-    <w:p>
-      <w:pPr>
-        <w:pStyle w:val="Heading3"/>
-        <w:spacing w:line="480" w:lineRule="auto"/>
+      </w:pPr>
+      <w:r>
         <w:rPr>
           <w:rFonts w:ascii="Times New Roman" w:hAnsi="Times New Roman" w:cs="Times New Roman"/>
           <w:b w:val="0"/>
@@ -5945,7 +5966,9 @@
           <w:szCs w:val="24"/>
           <w:lang w:val="en-US"/>
         </w:rPr>
-      </w:pPr>
+        <w:t xml:space="preserve">Return </w:t>
+      </w:r>
+      <w:proofErr w:type="spellStart"/>
       <w:proofErr w:type="gramStart"/>
       <w:r>
         <w:rPr>
@@ -5957,9 +5980,9 @@
           <w:szCs w:val="24"/>
           <w:lang w:val="en-US"/>
         </w:rPr>
-        <w:t>if(</w:t>
-      </w:r>
-      <w:proofErr w:type="gramEnd"/>
+        <w:t>user.makeToken</w:t>
+      </w:r>
+      <w:proofErr w:type="spellEnd"/>
       <w:r>
         <w:rPr>
           <w:rFonts w:ascii="Times New Roman" w:hAnsi="Times New Roman" w:cs="Times New Roman"/>
@@ -5970,90 +5993,16 @@
           <w:szCs w:val="24"/>
           <w:lang w:val="en-US"/>
         </w:rPr>
-        <w:t xml:space="preserve">!user) </w:t>
-      </w:r>
-    </w:p>
-    <w:p>
-      <w:pPr>
-        <w:pStyle w:val="Heading3"/>
-        <w:spacing w:line="480" w:lineRule="auto"/>
-        <w:rPr>
-          <w:rFonts w:ascii="Times New Roman" w:hAnsi="Times New Roman" w:cs="Times New Roman"/>
-          <w:b w:val="0"/>
-          <w:i/>
-          <w:color w:val="auto"/>
-          <w:sz w:val="24"/>
-          <w:szCs w:val="24"/>
-          <w:lang w:val="en-US"/>
-        </w:rPr>
-      </w:pPr>
-      <w:r>
-        <w:rPr>
-          <w:rFonts w:ascii="Times New Roman" w:hAnsi="Times New Roman" w:cs="Times New Roman"/>
-          <w:b w:val="0"/>
-          <w:i/>
-          <w:color w:val="auto"/>
-          <w:sz w:val="24"/>
-          <w:szCs w:val="24"/>
-          <w:lang w:val="en-US"/>
-        </w:rPr>
-        <w:t xml:space="preserve">    Return “Incorrect credentials” </w:t>
-      </w:r>
-    </w:p>
-    <w:p>
-      <w:pPr>
-        <w:pStyle w:val="Heading3"/>
-        <w:spacing w:before="0" w:line="480" w:lineRule="auto"/>
-        <w:rPr>
-          <w:rFonts w:ascii="Times New Roman" w:hAnsi="Times New Roman" w:cs="Times New Roman"/>
-          <w:b w:val="0"/>
-          <w:i/>
-          <w:color w:val="auto"/>
-          <w:sz w:val="24"/>
-          <w:szCs w:val="24"/>
-          <w:lang w:val="en-US"/>
-        </w:rPr>
-      </w:pPr>
-      <w:r>
-        <w:rPr>
-          <w:rFonts w:ascii="Times New Roman" w:hAnsi="Times New Roman" w:cs="Times New Roman"/>
-          <w:b w:val="0"/>
-          <w:i/>
-          <w:color w:val="auto"/>
-          <w:sz w:val="24"/>
-          <w:szCs w:val="24"/>
-          <w:lang w:val="en-US"/>
-        </w:rPr>
-        <w:t xml:space="preserve">Return </w:t>
-      </w:r>
-      <w:proofErr w:type="spellStart"/>
-      <w:proofErr w:type="gramStart"/>
-      <w:r>
-        <w:rPr>
-          <w:rFonts w:ascii="Times New Roman" w:hAnsi="Times New Roman" w:cs="Times New Roman"/>
-          <w:b w:val="0"/>
-          <w:i/>
-          <w:color w:val="auto"/>
-          <w:sz w:val="24"/>
-          <w:szCs w:val="24"/>
-          <w:lang w:val="en-US"/>
-        </w:rPr>
-        <w:t>user.makeToken</w:t>
-      </w:r>
-      <w:proofErr w:type="spellEnd"/>
-      <w:r>
-        <w:rPr>
-          <w:rFonts w:ascii="Times New Roman" w:hAnsi="Times New Roman" w:cs="Times New Roman"/>
-          <w:b w:val="0"/>
-          <w:i/>
-          <w:color w:val="auto"/>
-          <w:sz w:val="24"/>
-          <w:szCs w:val="24"/>
-          <w:lang w:val="en-US"/>
-        </w:rPr>
         <w:t>()</w:t>
       </w:r>
       <w:proofErr w:type="gramEnd"/>
+    </w:p>
+    <w:p>
+      <w:pPr>
+        <w:rPr>
+          <w:lang w:val="en-US"/>
+        </w:rPr>
+      </w:pPr>
     </w:p>
     <w:p>
       <w:pPr>
@@ -6368,7 +6317,6 @@
           <w:u w:val="single"/>
           <w:lang w:val="en-US"/>
         </w:rPr>
-        <w:lastRenderedPageBreak/>
         <w:t xml:space="preserve">Constraints </w:t>
       </w:r>
     </w:p>
@@ -6394,6 +6342,7 @@
           <w:szCs w:val="24"/>
           <w:lang w:val="en-US"/>
         </w:rPr>
+        <w:lastRenderedPageBreak/>
         <w:t xml:space="preserve">The design is constrained by the Proxmox </w:t>
       </w:r>
       <w:proofErr w:type="gramStart"/>
@@ -6833,6 +6782,18 @@
       <w:pPr>
         <w:spacing w:line="480" w:lineRule="auto"/>
         <w:rPr>
+          <w:rFonts w:ascii="Times New Roman" w:hAnsi="Times New Roman"/>
+          <w:i/>
+          <w:sz w:val="24"/>
+          <w:szCs w:val="24"/>
+          <w:lang w:val="en-US"/>
+        </w:rPr>
+      </w:pPr>
+    </w:p>
+    <w:p>
+      <w:pPr>
+        <w:spacing w:line="480" w:lineRule="auto"/>
+        <w:rPr>
           <w:rFonts w:asciiTheme="majorHAnsi" w:hAnsiTheme="majorHAnsi"/>
           <w:b/>
           <w:sz w:val="32"/>
@@ -7319,7 +7280,29 @@
           <w:szCs w:val="24"/>
           <w:lang w:val="en-US"/>
         </w:rPr>
-        <w:t xml:space="preserve">”)) </w:t>
+        <w:t>”))</w:t>
+      </w:r>
+    </w:p>
+    <w:p>
+      <w:pPr>
+        <w:spacing w:line="480" w:lineRule="auto"/>
+        <w:rPr>
+          <w:rFonts w:ascii="Times New Roman" w:hAnsi="Times New Roman"/>
+          <w:i/>
+          <w:sz w:val="24"/>
+          <w:szCs w:val="24"/>
+          <w:lang w:val="en-US"/>
+        </w:rPr>
+      </w:pPr>
+      <w:r>
+        <w:rPr>
+          <w:rFonts w:ascii="Times New Roman" w:hAnsi="Times New Roman"/>
+          <w:i/>
+          <w:sz w:val="24"/>
+          <w:szCs w:val="24"/>
+          <w:lang w:val="en-US"/>
+        </w:rPr>
+        <w:t xml:space="preserve"> </w:t>
       </w:r>
     </w:p>
     <w:p>
@@ -7370,6 +7353,60 @@
           <w:szCs w:val="24"/>
           <w:lang w:val="en-US"/>
         </w:rPr>
+        <w:t xml:space="preserve"> strops</w:t>
+      </w:r>
+      <w:r>
+        <w:rPr>
+          <w:rFonts w:ascii="Times New Roman" w:hAnsi="Times New Roman"/>
+          <w:sz w:val="24"/>
+          <w:szCs w:val="24"/>
+          <w:lang w:val="en-US"/>
+        </w:rPr>
+        <w:t xml:space="preserve"> a lab</w:t>
+      </w:r>
+      <w:r>
+        <w:rPr>
+          <w:rFonts w:ascii="Times New Roman" w:hAnsi="Times New Roman"/>
+          <w:sz w:val="24"/>
+          <w:szCs w:val="24"/>
+          <w:lang w:val="en-US"/>
+        </w:rPr>
+        <w:t xml:space="preserve"> without completing the lab objective</w:t>
+      </w:r>
+      <w:r>
+        <w:rPr>
+          <w:rFonts w:ascii="Times New Roman" w:hAnsi="Times New Roman"/>
+          <w:sz w:val="24"/>
+          <w:szCs w:val="24"/>
+          <w:lang w:val="en-US"/>
+        </w:rPr>
+        <w:t>, t</w:t>
+      </w:r>
+      <w:r>
+        <w:rPr>
+          <w:rFonts w:ascii="Times New Roman" w:hAnsi="Times New Roman"/>
+          <w:sz w:val="24"/>
+          <w:szCs w:val="24"/>
+          <w:lang w:val="en-US"/>
+        </w:rPr>
+        <w:t>he lab</w:t>
+      </w:r>
+      <w:r>
+        <w:rPr>
+          <w:rFonts w:ascii="Times New Roman" w:hAnsi="Times New Roman"/>
+          <w:sz w:val="24"/>
+          <w:szCs w:val="24"/>
+          <w:lang w:val="en-US"/>
+        </w:rPr>
+        <w:t xml:space="preserve"> module will</w:t>
+      </w:r>
+      <w:r>
+        <w:rPr>
+          <w:rFonts w:ascii="Times New Roman" w:hAnsi="Times New Roman"/>
+          <w:sz w:val="24"/>
+          <w:szCs w:val="24"/>
+          <w:lang w:val="en-US"/>
+        </w:rPr>
         <w:t xml:space="preserve"> </w:t>
       </w:r>
       <w:r>
@@ -7379,52 +7416,16 @@
           <w:szCs w:val="24"/>
           <w:lang w:val="en-US"/>
         </w:rPr>
-        <w:t>strops</w:t>
-      </w:r>
-      <w:r>
-        <w:rPr>
-          <w:rFonts w:ascii="Times New Roman" w:hAnsi="Times New Roman"/>
-          <w:sz w:val="24"/>
-          <w:szCs w:val="24"/>
-          <w:lang w:val="en-US"/>
-        </w:rPr>
-        <w:t xml:space="preserve"> a lab</w:t>
-      </w:r>
-      <w:r>
-        <w:rPr>
-          <w:rFonts w:ascii="Times New Roman" w:hAnsi="Times New Roman"/>
-          <w:sz w:val="24"/>
-          <w:szCs w:val="24"/>
-          <w:lang w:val="en-US"/>
-        </w:rPr>
-        <w:t xml:space="preserve"> without completing the lab objective</w:t>
-      </w:r>
-      <w:r>
-        <w:rPr>
-          <w:rFonts w:ascii="Times New Roman" w:hAnsi="Times New Roman"/>
-          <w:sz w:val="24"/>
-          <w:szCs w:val="24"/>
-          <w:lang w:val="en-US"/>
-        </w:rPr>
-        <w:t>, t</w:t>
-      </w:r>
-      <w:r>
-        <w:rPr>
-          <w:rFonts w:ascii="Times New Roman" w:hAnsi="Times New Roman"/>
-          <w:sz w:val="24"/>
-          <w:szCs w:val="24"/>
-          <w:lang w:val="en-US"/>
-        </w:rPr>
-        <w:t>he lab</w:t>
-      </w:r>
-      <w:r>
-        <w:rPr>
-          <w:rFonts w:ascii="Times New Roman" w:hAnsi="Times New Roman"/>
-          <w:sz w:val="24"/>
-          <w:szCs w:val="24"/>
-          <w:lang w:val="en-US"/>
-        </w:rPr>
-        <w:t xml:space="preserve"> module will</w:t>
+        <w:t>shut down to save memory and CPU</w:t>
+      </w:r>
+      <w:r>
+        <w:rPr>
+          <w:rFonts w:ascii="Times New Roman" w:hAnsi="Times New Roman"/>
+          <w:sz w:val="24"/>
+          <w:szCs w:val="24"/>
+          <w:lang w:val="en-US"/>
+        </w:rPr>
+        <w:t xml:space="preserve"> resources.</w:t>
       </w:r>
       <w:r>
         <w:rPr>
@@ -7435,45 +7436,6 @@
         </w:rPr>
         <w:t xml:space="preserve"> </w:t>
       </w:r>
-      <w:r>
-        <w:rPr>
-          <w:rFonts w:ascii="Times New Roman" w:hAnsi="Times New Roman"/>
-          <w:sz w:val="24"/>
-          <w:szCs w:val="24"/>
-          <w:lang w:val="en-US"/>
-        </w:rPr>
-        <w:t>shut down to save memory and CPU</w:t>
-      </w:r>
-      <w:r>
-        <w:rPr>
-          <w:rFonts w:ascii="Times New Roman" w:hAnsi="Times New Roman"/>
-          <w:sz w:val="24"/>
-          <w:szCs w:val="24"/>
-          <w:lang w:val="en-US"/>
-        </w:rPr>
-        <w:t xml:space="preserve"> resources.</w:t>
-      </w:r>
-      <w:r>
-        <w:rPr>
-          <w:rFonts w:ascii="Times New Roman" w:hAnsi="Times New Roman"/>
-          <w:sz w:val="24"/>
-          <w:szCs w:val="24"/>
-          <w:lang w:val="en-US"/>
-        </w:rPr>
-        <w:t xml:space="preserve"> </w:t>
-      </w:r>
-    </w:p>
-    <w:p>
-      <w:pPr>
-        <w:spacing w:line="480" w:lineRule="auto"/>
-        <w:rPr>
-          <w:rFonts w:asciiTheme="majorHAnsi" w:hAnsiTheme="majorHAnsi"/>
-          <w:sz w:val="28"/>
-          <w:szCs w:val="24"/>
-          <w:u w:val="single"/>
-          <w:lang w:val="en-US"/>
-        </w:rPr>
-      </w:pPr>
     </w:p>
     <w:p>
       <w:pPr>
@@ -9550,18 +9512,7 @@
             <w:sz w:val="24"/>
             <w:szCs w:val="24"/>
           </w:rPr>
-          <w:t>https://github.com/ius-</w:t>
-        </w:r>
-        <w:bookmarkStart w:id="0" w:name="_GoBack"/>
-        <w:bookmarkEnd w:id="0"/>
-        <w:r>
-          <w:rPr>
-            <w:rStyle w:val="Hyperlink"/>
-            <w:rFonts w:ascii="Times New Roman" w:hAnsi="Times New Roman"/>
-            <w:sz w:val="24"/>
-            <w:szCs w:val="24"/>
-          </w:rPr>
-          <w:t>csg/CSLabs-Capstone-Documentation/tree/master/cslabs-Infra-2019-2020/REPORTS</w:t>
+          <w:t>https://github.com/ius-csg/CSLabs-Capstone-Documentation/tree/master/cslabs-Infra-2019-2020/REPORTS</w:t>
         </w:r>
       </w:hyperlink>
       <w:r>
@@ -9953,7 +9904,7 @@
           <w:rPr>
             <w:noProof/>
           </w:rPr>
-          <w:t>16</w:t>
+          <w:t>iii</w:t>
         </w:r>
         <w:r>
           <w:rPr>
@@ -10006,7 +9957,7 @@
           <w:rPr>
             <w:noProof/>
           </w:rPr>
-          <w:t>1</w:t>
+          <w:t>i</w:t>
         </w:r>
         <w:r>
           <w:rPr>
@@ -13689,6 +13640,7 @@
   <w:style w:type="character" w:default="1" w:styleId="DefaultParagraphFont">
     <w:name w:val="Default Paragraph Font"/>
     <w:uiPriority w:val="1"/>
+    <w:semiHidden/>
     <w:unhideWhenUsed/>
   </w:style>
   <w:style w:type="table" w:default="1" w:styleId="TableNormal">
@@ -14381,6 +14333,7 @@
   <w:style w:type="character" w:default="1" w:styleId="DefaultParagraphFont">
     <w:name w:val="Default Paragraph Font"/>
     <w:uiPriority w:val="1"/>
+    <w:semiHidden/>
     <w:unhideWhenUsed/>
   </w:style>
   <w:style w:type="table" w:default="1" w:styleId="TableNormal">
@@ -15068,7 +15021,7 @@
 </file>
 
 <file path=customXml/itemProps1.xml><?xml version="1.0" encoding="utf-8"?>
-<ds:datastoreItem xmlns:ds="http://schemas.openxmlformats.org/officeDocument/2006/customXml" ds:itemID="{BE3EB997-83D8-49DA-B75E-459DD3C734E3}">
+<ds:datastoreItem xmlns:ds="http://schemas.openxmlformats.org/officeDocument/2006/customXml" ds:itemID="{6AEE465E-0F86-475B-BA72-28F9DC27F681}">
   <ds:schemaRefs>
     <ds:schemaRef ds:uri="http://schemas.openxmlformats.org/officeDocument/2006/bibliography"/>
   </ds:schemaRefs>

</xml_diff>